<commit_message>
Tarefas do 9º Período
</commit_message>
<xml_diff>
--- a/9º Período/Estágio Supervisionado/20190210_plano_de_trabalho.docx
+++ b/9º Período/Estágio Supervisionado/20190210_plano_de_trabalho.docx
@@ -39,21 +39,23 @@
         <w:tblLook w:val="04A0" w:firstRow="1" w:lastRow="0" w:firstColumn="1" w:lastColumn="0" w:noHBand="0" w:noVBand="1"/>
       </w:tblPr>
       <w:tblGrid>
-        <w:gridCol w:w="448"/>
-        <w:gridCol w:w="4650"/>
-        <w:gridCol w:w="5306"/>
-        <w:gridCol w:w="1272"/>
-        <w:gridCol w:w="1274"/>
+        <w:gridCol w:w="449"/>
+        <w:gridCol w:w="3703"/>
+        <w:gridCol w:w="4154"/>
+        <w:gridCol w:w="1256"/>
+        <w:gridCol w:w="1257"/>
         <w:gridCol w:w="1219"/>
         <w:gridCol w:w="1219"/>
+        <w:gridCol w:w="986"/>
+        <w:gridCol w:w="1145"/>
       </w:tblGrid>
       <w:tr>
         <w:trPr>
-          <w:trHeight w:val="98"/>
+          <w:trHeight w:val="340"/>
         </w:trPr>
         <w:tc>
           <w:tcPr>
-            <w:tcW w:w="448" w:type="dxa"/>
+            <w:tcW w:w="449" w:type="dxa"/>
             <w:vMerge w:val="restart"/>
             <w:vAlign w:val="center"/>
           </w:tcPr>
@@ -74,7 +76,7 @@
         </w:tc>
         <w:tc>
           <w:tcPr>
-            <w:tcW w:w="4650" w:type="dxa"/>
+            <w:tcW w:w="3703" w:type="dxa"/>
             <w:vMerge w:val="restart"/>
             <w:vAlign w:val="center"/>
           </w:tcPr>
@@ -95,7 +97,7 @@
         </w:tc>
         <w:tc>
           <w:tcPr>
-            <w:tcW w:w="5306" w:type="dxa"/>
+            <w:tcW w:w="4154" w:type="dxa"/>
             <w:vMerge w:val="restart"/>
             <w:vAlign w:val="center"/>
           </w:tcPr>
@@ -116,7 +118,7 @@
         </w:tc>
         <w:tc>
           <w:tcPr>
-            <w:tcW w:w="2546" w:type="dxa"/>
+            <w:tcW w:w="2513" w:type="dxa"/>
             <w:gridSpan w:val="2"/>
             <w:vAlign w:val="center"/>
           </w:tcPr>
@@ -153,17 +155,37 @@
                 <w:b/>
               </w:rPr>
               <w:t xml:space="preserve">Data de Término </w:t>
+            </w:r>
+          </w:p>
+        </w:tc>
+        <w:tc>
+          <w:tcPr>
+            <w:tcW w:w="2131" w:type="dxa"/>
+            <w:gridSpan w:val="2"/>
+          </w:tcPr>
+          <w:p>
+            <w:pPr>
+              <w:jc w:val="center"/>
+              <w:rPr>
+                <w:b/>
+              </w:rPr>
+            </w:pPr>
+            <w:r>
+              <w:rPr>
+                <w:b/>
+              </w:rPr>
+              <w:t xml:space="preserve">Carga Horária </w:t>
             </w:r>
           </w:p>
         </w:tc>
       </w:tr>
       <w:tr>
         <w:trPr>
-          <w:trHeight w:val="98"/>
+          <w:trHeight w:val="340"/>
         </w:trPr>
         <w:tc>
           <w:tcPr>
-            <w:tcW w:w="448" w:type="dxa"/>
+            <w:tcW w:w="449" w:type="dxa"/>
             <w:vMerge/>
             <w:vAlign w:val="center"/>
           </w:tcPr>
@@ -178,7 +200,7 @@
         </w:tc>
         <w:tc>
           <w:tcPr>
-            <w:tcW w:w="4650" w:type="dxa"/>
+            <w:tcW w:w="3703" w:type="dxa"/>
             <w:vMerge/>
             <w:vAlign w:val="center"/>
           </w:tcPr>
@@ -193,7 +215,7 @@
         </w:tc>
         <w:tc>
           <w:tcPr>
-            <w:tcW w:w="5306" w:type="dxa"/>
+            <w:tcW w:w="4154" w:type="dxa"/>
             <w:vMerge/>
             <w:vAlign w:val="center"/>
           </w:tcPr>
@@ -208,7 +230,7 @@
         </w:tc>
         <w:tc>
           <w:tcPr>
-            <w:tcW w:w="1272" w:type="dxa"/>
+            <w:tcW w:w="1256" w:type="dxa"/>
             <w:vAlign w:val="center"/>
           </w:tcPr>
           <w:p>
@@ -228,7 +250,7 @@
         </w:tc>
         <w:tc>
           <w:tcPr>
-            <w:tcW w:w="1274" w:type="dxa"/>
+            <w:tcW w:w="1257" w:type="dxa"/>
             <w:vAlign w:val="center"/>
           </w:tcPr>
           <w:p>
@@ -270,6 +292,44 @@
           <w:tcPr>
             <w:tcW w:w="1219" w:type="dxa"/>
             <w:vAlign w:val="center"/>
+          </w:tcPr>
+          <w:p>
+            <w:pPr>
+              <w:jc w:val="center"/>
+              <w:rPr>
+                <w:b/>
+              </w:rPr>
+            </w:pPr>
+            <w:r>
+              <w:rPr>
+                <w:b/>
+              </w:rPr>
+              <w:t>Realizada</w:t>
+            </w:r>
+          </w:p>
+        </w:tc>
+        <w:tc>
+          <w:tcPr>
+            <w:tcW w:w="986" w:type="dxa"/>
+          </w:tcPr>
+          <w:p>
+            <w:pPr>
+              <w:jc w:val="center"/>
+              <w:rPr>
+                <w:b/>
+              </w:rPr>
+            </w:pPr>
+            <w:r>
+              <w:rPr>
+                <w:b/>
+              </w:rPr>
+              <w:t>Prevista</w:t>
+            </w:r>
+          </w:p>
+        </w:tc>
+        <w:tc>
+          <w:tcPr>
+            <w:tcW w:w="1145" w:type="dxa"/>
           </w:tcPr>
           <w:p>
             <w:pPr>
@@ -289,11 +349,11 @@
       </w:tr>
       <w:tr>
         <w:trPr>
-          <w:trHeight w:val="558"/>
+          <w:trHeight w:val="1012"/>
         </w:trPr>
         <w:tc>
           <w:tcPr>
-            <w:tcW w:w="448" w:type="dxa"/>
+            <w:tcW w:w="449" w:type="dxa"/>
             <w:vAlign w:val="center"/>
           </w:tcPr>
           <w:p>
@@ -307,119 +367,7 @@
         </w:tc>
         <w:tc>
           <w:tcPr>
-            <w:tcW w:w="4650" w:type="dxa"/>
-            <w:vAlign w:val="center"/>
-          </w:tcPr>
-          <w:p>
-            <w:r>
-              <w:t xml:space="preserve">Migração do </w:t>
-            </w:r>
-            <w:r>
-              <w:rPr>
-                <w:i/>
-              </w:rPr>
-              <w:t>webservice</w:t>
-            </w:r>
-            <w:r>
-              <w:t xml:space="preserve"> de mobilidade</w:t>
-            </w:r>
-          </w:p>
-        </w:tc>
-        <w:tc>
-          <w:tcPr>
-            <w:tcW w:w="5306" w:type="dxa"/>
-            <w:vAlign w:val="center"/>
-          </w:tcPr>
-          <w:p>
-            <w:pPr>
-              <w:jc w:val="both"/>
-            </w:pPr>
-            <w:r>
-              <w:t xml:space="preserve">Migrar o </w:t>
-            </w:r>
-            <w:r>
-              <w:rPr>
-                <w:i/>
-              </w:rPr>
-              <w:t xml:space="preserve">webservice </w:t>
-            </w:r>
-            <w:r>
-              <w:t xml:space="preserve">responsável por receber informações de dispositivos </w:t>
-            </w:r>
-            <w:r>
-              <w:rPr>
-                <w:i/>
-              </w:rPr>
-              <w:t xml:space="preserve">mobile </w:t>
-            </w:r>
-            <w:r>
-              <w:t>da infraestrutura em nuvem atual para a infraestrutura nova.</w:t>
-            </w:r>
-          </w:p>
-        </w:tc>
-        <w:tc>
-          <w:tcPr>
-            <w:tcW w:w="1272" w:type="dxa"/>
-            <w:vAlign w:val="center"/>
-          </w:tcPr>
-          <w:p>
-            <w:r>
-              <w:t>04/02/2019</w:t>
-            </w:r>
-          </w:p>
-        </w:tc>
-        <w:tc>
-          <w:tcPr>
-            <w:tcW w:w="1274" w:type="dxa"/>
-            <w:vAlign w:val="center"/>
-          </w:tcPr>
-          <w:p>
-            <w:r>
-              <w:t>04/02/2019</w:t>
-            </w:r>
-          </w:p>
-        </w:tc>
-        <w:tc>
-          <w:tcPr>
-            <w:tcW w:w="1219" w:type="dxa"/>
-            <w:vAlign w:val="center"/>
-          </w:tcPr>
-          <w:p>
-            <w:r>
-              <w:t>08/02/2019</w:t>
-            </w:r>
-          </w:p>
-        </w:tc>
-        <w:tc>
-          <w:tcPr>
-            <w:tcW w:w="1219" w:type="dxa"/>
-            <w:vAlign w:val="center"/>
-          </w:tcPr>
-          <w:p>
-            <w:r>
-              <w:t>08/02/2019</w:t>
-            </w:r>
-          </w:p>
-        </w:tc>
-      </w:tr>
-      <w:tr>
-        <w:tc>
-          <w:tcPr>
-            <w:tcW w:w="448" w:type="dxa"/>
-            <w:vAlign w:val="center"/>
-          </w:tcPr>
-          <w:p>
-            <w:pPr>
-              <w:jc w:val="center"/>
-            </w:pPr>
-            <w:r>
-              <w:t>2.</w:t>
-            </w:r>
-          </w:p>
-        </w:tc>
-        <w:tc>
-          <w:tcPr>
-            <w:tcW w:w="4650" w:type="dxa"/>
+            <w:tcW w:w="3703" w:type="dxa"/>
             <w:vAlign w:val="center"/>
           </w:tcPr>
           <w:p>
@@ -435,7 +383,7 @@
         </w:tc>
         <w:tc>
           <w:tcPr>
-            <w:tcW w:w="5306" w:type="dxa"/>
+            <w:tcW w:w="4154" w:type="dxa"/>
             <w:vAlign w:val="center"/>
           </w:tcPr>
           <w:p>
@@ -449,7 +397,7 @@
         </w:tc>
         <w:tc>
           <w:tcPr>
-            <w:tcW w:w="1272" w:type="dxa"/>
+            <w:tcW w:w="1256" w:type="dxa"/>
             <w:vAlign w:val="center"/>
           </w:tcPr>
           <w:p>
@@ -463,13 +411,16 @@
         </w:tc>
         <w:tc>
           <w:tcPr>
-            <w:tcW w:w="1274" w:type="dxa"/>
-            <w:vAlign w:val="center"/>
-          </w:tcPr>
-          <w:p>
-            <w:pPr>
-              <w:jc w:val="center"/>
-            </w:pPr>
+            <w:tcW w:w="1257" w:type="dxa"/>
+            <w:vAlign w:val="center"/>
+          </w:tcPr>
+          <w:p>
+            <w:pPr>
+              <w:jc w:val="center"/>
+            </w:pPr>
+            <w:r>
+              <w:t>04/02/2019</w:t>
+            </w:r>
           </w:p>
         </w:tc>
         <w:tc>
@@ -495,27 +446,70 @@
             <w:pPr>
               <w:jc w:val="center"/>
             </w:pPr>
+            <w:r>
+              <w:t>01/03/2019</w:t>
+            </w:r>
+          </w:p>
+        </w:tc>
+        <w:tc>
+          <w:tcPr>
+            <w:tcW w:w="986" w:type="dxa"/>
+            <w:vAlign w:val="center"/>
+          </w:tcPr>
+          <w:p>
+            <w:pPr>
+              <w:jc w:val="center"/>
+            </w:pPr>
+            <w:r>
+              <w:t>3</w:t>
+            </w:r>
+            <w:r>
+              <w:t>0h</w:t>
+            </w:r>
+          </w:p>
+        </w:tc>
+        <w:tc>
+          <w:tcPr>
+            <w:tcW w:w="1145" w:type="dxa"/>
+            <w:vAlign w:val="center"/>
+          </w:tcPr>
+          <w:p>
+            <w:pPr>
+              <w:jc w:val="center"/>
+            </w:pPr>
+            <w:r>
+              <w:t>2</w:t>
+            </w:r>
+            <w:r>
+              <w:t>5</w:t>
+            </w:r>
+            <w:r>
+              <w:t>h</w:t>
+            </w:r>
           </w:p>
         </w:tc>
       </w:tr>
       <w:tr>
-        <w:tc>
-          <w:tcPr>
-            <w:tcW w:w="448" w:type="dxa"/>
-            <w:vAlign w:val="center"/>
-          </w:tcPr>
-          <w:p>
-            <w:pPr>
-              <w:jc w:val="center"/>
-            </w:pPr>
-            <w:r>
-              <w:t>3.</w:t>
-            </w:r>
-          </w:p>
-        </w:tc>
-        <w:tc>
-          <w:tcPr>
-            <w:tcW w:w="4650" w:type="dxa"/>
+        <w:trPr>
+          <w:trHeight w:val="1012"/>
+        </w:trPr>
+        <w:tc>
+          <w:tcPr>
+            <w:tcW w:w="449" w:type="dxa"/>
+            <w:vAlign w:val="center"/>
+          </w:tcPr>
+          <w:p>
+            <w:pPr>
+              <w:jc w:val="center"/>
+            </w:pPr>
+            <w:r>
+              <w:t>2.</w:t>
+            </w:r>
+          </w:p>
+        </w:tc>
+        <w:tc>
+          <w:tcPr>
+            <w:tcW w:w="3703" w:type="dxa"/>
             <w:vAlign w:val="center"/>
           </w:tcPr>
           <w:p>
@@ -531,7 +525,7 @@
         </w:tc>
         <w:tc>
           <w:tcPr>
-            <w:tcW w:w="5306" w:type="dxa"/>
+            <w:tcW w:w="4154" w:type="dxa"/>
             <w:vAlign w:val="center"/>
           </w:tcPr>
           <w:p>
@@ -545,7 +539,7 @@
         </w:tc>
         <w:tc>
           <w:tcPr>
-            <w:tcW w:w="1272" w:type="dxa"/>
+            <w:tcW w:w="1256" w:type="dxa"/>
             <w:vAlign w:val="center"/>
           </w:tcPr>
           <w:p>
@@ -559,13 +553,16 @@
         </w:tc>
         <w:tc>
           <w:tcPr>
-            <w:tcW w:w="1274" w:type="dxa"/>
-            <w:vAlign w:val="center"/>
-          </w:tcPr>
-          <w:p>
-            <w:pPr>
-              <w:jc w:val="center"/>
-            </w:pPr>
+            <w:tcW w:w="1257" w:type="dxa"/>
+            <w:vAlign w:val="center"/>
+          </w:tcPr>
+          <w:p>
+            <w:pPr>
+              <w:jc w:val="center"/>
+            </w:pPr>
+            <w:r>
+              <w:t>04/02/2019</w:t>
+            </w:r>
           </w:p>
         </w:tc>
         <w:tc>
@@ -578,7 +575,10 @@
               <w:jc w:val="center"/>
             </w:pPr>
             <w:r>
-              <w:t>01/03/2019</w:t>
+              <w:t>01/03/</w:t>
+            </w:r>
+            <w:r>
+              <w:t>2019</w:t>
             </w:r>
           </w:p>
         </w:tc>
@@ -588,46 +588,83 @@
             <w:vAlign w:val="center"/>
           </w:tcPr>
           <w:p>
-            <w:pPr>
-              <w:jc w:val="center"/>
-            </w:pPr>
+            <w:r>
+              <w:t>08/03/2019</w:t>
+            </w:r>
+          </w:p>
+        </w:tc>
+        <w:tc>
+          <w:tcPr>
+            <w:tcW w:w="986" w:type="dxa"/>
+            <w:vAlign w:val="center"/>
+          </w:tcPr>
+          <w:p>
+            <w:pPr>
+              <w:jc w:val="center"/>
+            </w:pPr>
+            <w:r>
+              <w:t>40</w:t>
+            </w:r>
+            <w:r>
+              <w:t>h</w:t>
+            </w:r>
+          </w:p>
+        </w:tc>
+        <w:tc>
+          <w:tcPr>
+            <w:tcW w:w="1145" w:type="dxa"/>
+            <w:vAlign w:val="center"/>
+          </w:tcPr>
+          <w:p>
+            <w:pPr>
+              <w:jc w:val="center"/>
+            </w:pPr>
+            <w:r>
+              <w:t>35</w:t>
+            </w:r>
+            <w:r>
+              <w:t>h</w:t>
+            </w:r>
           </w:p>
         </w:tc>
       </w:tr>
       <w:tr>
-        <w:tc>
-          <w:tcPr>
-            <w:tcW w:w="448" w:type="dxa"/>
-            <w:vAlign w:val="center"/>
-          </w:tcPr>
-          <w:p>
-            <w:pPr>
-              <w:jc w:val="center"/>
-            </w:pPr>
-            <w:r>
-              <w:t>4.</w:t>
-            </w:r>
-          </w:p>
-        </w:tc>
-        <w:tc>
-          <w:tcPr>
-            <w:tcW w:w="4650" w:type="dxa"/>
-            <w:vAlign w:val="center"/>
-          </w:tcPr>
-          <w:p>
-            <w:r>
-              <w:t xml:space="preserve">Integração com sistemas </w:t>
-            </w:r>
-            <w:proofErr w:type="spellStart"/>
-            <w:r>
-              <w:t>ERPs</w:t>
-            </w:r>
-            <w:proofErr w:type="spellEnd"/>
-          </w:p>
-        </w:tc>
-        <w:tc>
-          <w:tcPr>
-            <w:tcW w:w="5306" w:type="dxa"/>
+        <w:trPr>
+          <w:trHeight w:val="1012"/>
+        </w:trPr>
+        <w:tc>
+          <w:tcPr>
+            <w:tcW w:w="449" w:type="dxa"/>
+            <w:vAlign w:val="center"/>
+          </w:tcPr>
+          <w:p>
+            <w:pPr>
+              <w:jc w:val="center"/>
+            </w:pPr>
+            <w:r>
+              <w:t>3.</w:t>
+            </w:r>
+          </w:p>
+        </w:tc>
+        <w:tc>
+          <w:tcPr>
+            <w:tcW w:w="3703" w:type="dxa"/>
+            <w:vAlign w:val="center"/>
+          </w:tcPr>
+          <w:p>
+            <w:pPr>
+              <w:tabs>
+                <w:tab w:val="right" w:pos="3726"/>
+              </w:tabs>
+            </w:pPr>
+            <w:r>
+              <w:t>Criação de Biblioteca Comum à Integrações com sistemas ERP</w:t>
+            </w:r>
+          </w:p>
+        </w:tc>
+        <w:tc>
+          <w:tcPr>
+            <w:tcW w:w="4154" w:type="dxa"/>
             <w:vAlign w:val="center"/>
           </w:tcPr>
           <w:p>
@@ -635,41 +672,36 @@
               <w:jc w:val="both"/>
             </w:pPr>
             <w:r>
-              <w:t xml:space="preserve">Projetar e implementar um serviço para integração de informações entre o Banco de Dados e Sistemas </w:t>
-            </w:r>
-            <w:proofErr w:type="spellStart"/>
-            <w:r>
-              <w:t>ERPs</w:t>
-            </w:r>
-            <w:proofErr w:type="spellEnd"/>
-            <w:r>
-              <w:t>.</w:t>
-            </w:r>
-          </w:p>
-        </w:tc>
-        <w:tc>
-          <w:tcPr>
-            <w:tcW w:w="1272" w:type="dxa"/>
-            <w:vAlign w:val="center"/>
-          </w:tcPr>
-          <w:p>
-            <w:pPr>
-              <w:jc w:val="center"/>
-            </w:pPr>
-            <w:r>
-              <w:t>08/02/2019</w:t>
-            </w:r>
-          </w:p>
-        </w:tc>
-        <w:tc>
-          <w:tcPr>
-            <w:tcW w:w="1274" w:type="dxa"/>
-            <w:vAlign w:val="center"/>
-          </w:tcPr>
-          <w:p>
-            <w:pPr>
-              <w:jc w:val="center"/>
-            </w:pPr>
+              <w:t>Projetar e implementar uma biblioteca que servirá para sincronizar as informações da API da empresa com uma API externa.</w:t>
+            </w:r>
+          </w:p>
+        </w:tc>
+        <w:tc>
+          <w:tcPr>
+            <w:tcW w:w="1256" w:type="dxa"/>
+            <w:vAlign w:val="center"/>
+          </w:tcPr>
+          <w:p>
+            <w:pPr>
+              <w:jc w:val="center"/>
+            </w:pPr>
+            <w:r>
+              <w:t>11/02/2019</w:t>
+            </w:r>
+          </w:p>
+        </w:tc>
+        <w:tc>
+          <w:tcPr>
+            <w:tcW w:w="1257" w:type="dxa"/>
+            <w:vAlign w:val="center"/>
+          </w:tcPr>
+          <w:p>
+            <w:pPr>
+              <w:jc w:val="center"/>
+            </w:pPr>
+            <w:r>
+              <w:t>11/02/2019</w:t>
+            </w:r>
           </w:p>
         </w:tc>
         <w:tc>
@@ -691,80 +723,104 @@
             <w:tcW w:w="1219" w:type="dxa"/>
             <w:vAlign w:val="center"/>
           </w:tcPr>
-          <w:p>
-            <w:pPr>
-              <w:jc w:val="center"/>
-            </w:pPr>
+          <w:p/>
+        </w:tc>
+        <w:tc>
+          <w:tcPr>
+            <w:tcW w:w="986" w:type="dxa"/>
+            <w:vAlign w:val="center"/>
+          </w:tcPr>
+          <w:p>
+            <w:pPr>
+              <w:jc w:val="center"/>
+            </w:pPr>
+            <w:r>
+              <w:t>40h</w:t>
+            </w:r>
+          </w:p>
+        </w:tc>
+        <w:tc>
+          <w:tcPr>
+            <w:tcW w:w="1145" w:type="dxa"/>
+            <w:vAlign w:val="center"/>
+          </w:tcPr>
+          <w:p>
+            <w:pPr>
+              <w:jc w:val="center"/>
+            </w:pPr>
+            <w:r>
+              <w:t>6</w:t>
+            </w:r>
+            <w:r>
+              <w:t>0h</w:t>
+            </w:r>
           </w:p>
         </w:tc>
       </w:tr>
       <w:tr>
-        <w:tc>
-          <w:tcPr>
-            <w:tcW w:w="448" w:type="dxa"/>
-            <w:vAlign w:val="center"/>
-          </w:tcPr>
-          <w:p>
-            <w:pPr>
-              <w:jc w:val="center"/>
-            </w:pPr>
-            <w:r>
-              <w:t>5.</w:t>
-            </w:r>
-          </w:p>
-        </w:tc>
-        <w:tc>
-          <w:tcPr>
-            <w:tcW w:w="4650" w:type="dxa"/>
-            <w:vAlign w:val="center"/>
-          </w:tcPr>
-          <w:p>
-            <w:r>
-              <w:t xml:space="preserve">Implementação de </w:t>
-            </w:r>
-            <w:r>
-              <w:rPr>
-                <w:i/>
-              </w:rPr>
-              <w:t xml:space="preserve">webservice </w:t>
-            </w:r>
-            <w:r>
-              <w:t>para</w:t>
-            </w:r>
-            <w:r>
-              <w:t xml:space="preserve"> envio de SMS</w:t>
-            </w:r>
-          </w:p>
-        </w:tc>
-        <w:tc>
-          <w:tcPr>
-            <w:tcW w:w="5306" w:type="dxa"/>
+        <w:trPr>
+          <w:trHeight w:val="1012"/>
+        </w:trPr>
+        <w:tc>
+          <w:tcPr>
+            <w:tcW w:w="449" w:type="dxa"/>
+            <w:vAlign w:val="center"/>
+          </w:tcPr>
+          <w:p>
+            <w:pPr>
+              <w:jc w:val="center"/>
+            </w:pPr>
+            <w:r>
+              <w:t>4</w:t>
+            </w:r>
+            <w:r>
+              <w:t>.</w:t>
+            </w:r>
+          </w:p>
+        </w:tc>
+        <w:tc>
+          <w:tcPr>
+            <w:tcW w:w="3703" w:type="dxa"/>
+            <w:vAlign w:val="center"/>
+          </w:tcPr>
+          <w:p>
+            <w:r>
+              <w:t>Integração com sistema ERP</w:t>
+            </w:r>
+            <w:r>
+              <w:t xml:space="preserve"> 1</w:t>
+            </w:r>
+          </w:p>
+        </w:tc>
+        <w:tc>
+          <w:tcPr>
+            <w:tcW w:w="4154" w:type="dxa"/>
             <w:vAlign w:val="center"/>
           </w:tcPr>
           <w:p>
             <w:pPr>
               <w:jc w:val="both"/>
-              <w:rPr>
-                <w:i/>
-              </w:rPr>
-            </w:pPr>
-            <w:r>
-              <w:t xml:space="preserve">Projetar e implementar um </w:t>
-            </w:r>
-            <w:r>
-              <w:rPr>
-                <w:i/>
-              </w:rPr>
-              <w:t>webservice</w:t>
-            </w:r>
-            <w:r>
-              <w:t xml:space="preserve"> para o envio de mensagens SMS através da API de Integração.</w:t>
-            </w:r>
-          </w:p>
-        </w:tc>
-        <w:tc>
-          <w:tcPr>
-            <w:tcW w:w="1272" w:type="dxa"/>
+            </w:pPr>
+            <w:r>
+              <w:t xml:space="preserve">Projetar e implementar um serviço para integração de informações entre o Banco de Dados e </w:t>
+            </w:r>
+            <w:r>
+              <w:t>o s</w:t>
+            </w:r>
+            <w:r>
+              <w:t>istema ERP</w:t>
+            </w:r>
+            <w:r>
+              <w:t xml:space="preserve"> 1</w:t>
+            </w:r>
+            <w:r>
+              <w:t>.</w:t>
+            </w:r>
+          </w:p>
+        </w:tc>
+        <w:tc>
+          <w:tcPr>
+            <w:tcW w:w="1256" w:type="dxa"/>
             <w:vAlign w:val="center"/>
           </w:tcPr>
           <w:p>
@@ -778,13 +834,16 @@
         </w:tc>
         <w:tc>
           <w:tcPr>
-            <w:tcW w:w="1274" w:type="dxa"/>
-            <w:vAlign w:val="center"/>
-          </w:tcPr>
-          <w:p>
-            <w:pPr>
-              <w:jc w:val="center"/>
-            </w:pPr>
+            <w:tcW w:w="1257" w:type="dxa"/>
+            <w:vAlign w:val="center"/>
+          </w:tcPr>
+          <w:p>
+            <w:pPr>
+              <w:jc w:val="center"/>
+            </w:pPr>
+            <w:r>
+              <w:t>11/02/2019</w:t>
+            </w:r>
           </w:p>
         </w:tc>
         <w:tc>
@@ -797,7 +856,7 @@
               <w:jc w:val="center"/>
             </w:pPr>
             <w:r>
-              <w:t>01/03/2019</w:t>
+              <w:t>15/03/2019</w:t>
             </w:r>
           </w:p>
         </w:tc>
@@ -810,27 +869,180 @@
             <w:pPr>
               <w:jc w:val="center"/>
             </w:pPr>
+          </w:p>
+        </w:tc>
+        <w:tc>
+          <w:tcPr>
+            <w:tcW w:w="986" w:type="dxa"/>
+            <w:vAlign w:val="center"/>
+          </w:tcPr>
+          <w:p>
+            <w:pPr>
+              <w:jc w:val="center"/>
+            </w:pPr>
+            <w:r>
+              <w:t>60h</w:t>
+            </w:r>
+          </w:p>
+        </w:tc>
+        <w:tc>
+          <w:tcPr>
+            <w:tcW w:w="1145" w:type="dxa"/>
+            <w:vAlign w:val="center"/>
+          </w:tcPr>
+          <w:p>
+            <w:pPr>
+              <w:jc w:val="center"/>
+            </w:pPr>
+            <w:r>
+              <w:t>18h</w:t>
+            </w:r>
           </w:p>
         </w:tc>
       </w:tr>
       <w:tr>
-        <w:tc>
-          <w:tcPr>
-            <w:tcW w:w="448" w:type="dxa"/>
-            <w:vAlign w:val="center"/>
-          </w:tcPr>
-          <w:p>
-            <w:pPr>
-              <w:jc w:val="center"/>
-            </w:pPr>
-            <w:r>
-              <w:t>6.</w:t>
-            </w:r>
-          </w:p>
-        </w:tc>
-        <w:tc>
-          <w:tcPr>
-            <w:tcW w:w="4650" w:type="dxa"/>
+        <w:trPr>
+          <w:trHeight w:val="1012"/>
+        </w:trPr>
+        <w:tc>
+          <w:tcPr>
+            <w:tcW w:w="449" w:type="dxa"/>
+            <w:vAlign w:val="center"/>
+          </w:tcPr>
+          <w:p>
+            <w:pPr>
+              <w:jc w:val="center"/>
+            </w:pPr>
+            <w:r>
+              <w:t>5.</w:t>
+            </w:r>
+          </w:p>
+        </w:tc>
+        <w:tc>
+          <w:tcPr>
+            <w:tcW w:w="3703" w:type="dxa"/>
+            <w:vAlign w:val="center"/>
+          </w:tcPr>
+          <w:p>
+            <w:r>
+              <w:t>Integração com sistema ERP 2</w:t>
+            </w:r>
+          </w:p>
+        </w:tc>
+        <w:tc>
+          <w:tcPr>
+            <w:tcW w:w="4154" w:type="dxa"/>
+            <w:vAlign w:val="center"/>
+          </w:tcPr>
+          <w:p>
+            <w:pPr>
+              <w:jc w:val="both"/>
+            </w:pPr>
+            <w:r>
+              <w:t>Projetar e implementar um serviço para integração de informações entre o Banco de Dados e o sistema ERP 2.</w:t>
+            </w:r>
+          </w:p>
+        </w:tc>
+        <w:tc>
+          <w:tcPr>
+            <w:tcW w:w="1256" w:type="dxa"/>
+            <w:vAlign w:val="center"/>
+          </w:tcPr>
+          <w:p>
+            <w:pPr>
+              <w:jc w:val="center"/>
+            </w:pPr>
+            <w:r>
+              <w:t>18/02/2019</w:t>
+            </w:r>
+          </w:p>
+        </w:tc>
+        <w:tc>
+          <w:tcPr>
+            <w:tcW w:w="1257" w:type="dxa"/>
+            <w:vAlign w:val="center"/>
+          </w:tcPr>
+          <w:p>
+            <w:pPr>
+              <w:jc w:val="center"/>
+            </w:pPr>
+            <w:r>
+              <w:t>18/02/2019</w:t>
+            </w:r>
+          </w:p>
+        </w:tc>
+        <w:tc>
+          <w:tcPr>
+            <w:tcW w:w="1219" w:type="dxa"/>
+            <w:vAlign w:val="center"/>
+          </w:tcPr>
+          <w:p>
+            <w:pPr>
+              <w:jc w:val="center"/>
+            </w:pPr>
+            <w:r>
+              <w:t>28/03/2019</w:t>
+            </w:r>
+          </w:p>
+        </w:tc>
+        <w:tc>
+          <w:tcPr>
+            <w:tcW w:w="1219" w:type="dxa"/>
+            <w:vAlign w:val="center"/>
+          </w:tcPr>
+          <w:p>
+            <w:pPr>
+              <w:jc w:val="center"/>
+            </w:pPr>
+          </w:p>
+        </w:tc>
+        <w:tc>
+          <w:tcPr>
+            <w:tcW w:w="986" w:type="dxa"/>
+            <w:vAlign w:val="center"/>
+          </w:tcPr>
+          <w:p>
+            <w:pPr>
+              <w:jc w:val="center"/>
+            </w:pPr>
+          </w:p>
+        </w:tc>
+        <w:tc>
+          <w:tcPr>
+            <w:tcW w:w="1145" w:type="dxa"/>
+            <w:vAlign w:val="center"/>
+          </w:tcPr>
+          <w:p>
+            <w:pPr>
+              <w:jc w:val="center"/>
+            </w:pPr>
+          </w:p>
+        </w:tc>
+      </w:tr>
+      <w:tr>
+        <w:trPr>
+          <w:trHeight w:val="1012"/>
+        </w:trPr>
+        <w:tc>
+          <w:tcPr>
+            <w:tcW w:w="449" w:type="dxa"/>
+            <w:vAlign w:val="center"/>
+          </w:tcPr>
+          <w:p>
+            <w:pPr>
+              <w:jc w:val="center"/>
+            </w:pPr>
+            <w:r>
+              <w:t>6</w:t>
+            </w:r>
+            <w:r>
+              <w:t>.</w:t>
+            </w:r>
+          </w:p>
+        </w:tc>
+        <w:tc>
+          <w:tcPr>
+            <w:tcW w:w="3703" w:type="dxa"/>
             <w:vAlign w:val="center"/>
           </w:tcPr>
           <w:p>
@@ -850,7 +1062,7 @@
         </w:tc>
         <w:tc>
           <w:tcPr>
-            <w:tcW w:w="5306" w:type="dxa"/>
+            <w:tcW w:w="4154" w:type="dxa"/>
             <w:vAlign w:val="center"/>
           </w:tcPr>
           <w:p>
@@ -873,21 +1085,30 @@
         </w:tc>
         <w:tc>
           <w:tcPr>
-            <w:tcW w:w="1272" w:type="dxa"/>
-            <w:vAlign w:val="center"/>
-          </w:tcPr>
-          <w:p>
-            <w:pPr>
-              <w:jc w:val="center"/>
-            </w:pPr>
-            <w:r>
-              <w:t>06/03/2019</w:t>
-            </w:r>
-          </w:p>
-        </w:tc>
-        <w:tc>
-          <w:tcPr>
-            <w:tcW w:w="1274" w:type="dxa"/>
+            <w:tcW w:w="1256" w:type="dxa"/>
+            <w:vAlign w:val="center"/>
+          </w:tcPr>
+          <w:p>
+            <w:pPr>
+              <w:jc w:val="center"/>
+            </w:pPr>
+            <w:r>
+              <w:t>01</w:t>
+            </w:r>
+            <w:r>
+              <w:t>/</w:t>
+            </w:r>
+            <w:r>
+              <w:t>04</w:t>
+            </w:r>
+            <w:r>
+              <w:t>/2019</w:t>
+            </w:r>
+          </w:p>
+        </w:tc>
+        <w:tc>
+          <w:tcPr>
+            <w:tcW w:w="1257" w:type="dxa"/>
             <w:vAlign w:val="center"/>
           </w:tcPr>
           <w:p>
@@ -906,13 +1127,166 @@
               <w:jc w:val="center"/>
             </w:pPr>
             <w:r>
-              <w:t>05/04/2019</w:t>
+              <w:t>03</w:t>
+            </w:r>
+            <w:r>
+              <w:t>/0</w:t>
+            </w:r>
+            <w:r>
+              <w:t>5</w:t>
+            </w:r>
+            <w:r>
+              <w:t>/2019</w:t>
             </w:r>
           </w:p>
         </w:tc>
         <w:tc>
           <w:tcPr>
             <w:tcW w:w="1219" w:type="dxa"/>
+            <w:vAlign w:val="center"/>
+          </w:tcPr>
+          <w:p>
+            <w:pPr>
+              <w:jc w:val="center"/>
+            </w:pPr>
+          </w:p>
+        </w:tc>
+        <w:tc>
+          <w:tcPr>
+            <w:tcW w:w="986" w:type="dxa"/>
+            <w:vAlign w:val="center"/>
+          </w:tcPr>
+          <w:p>
+            <w:pPr>
+              <w:jc w:val="center"/>
+            </w:pPr>
+            <w:r>
+              <w:t>60h</w:t>
+            </w:r>
+          </w:p>
+        </w:tc>
+        <w:tc>
+          <w:tcPr>
+            <w:tcW w:w="1145" w:type="dxa"/>
+            <w:vAlign w:val="center"/>
+          </w:tcPr>
+          <w:p>
+            <w:pPr>
+              <w:jc w:val="center"/>
+            </w:pPr>
+          </w:p>
+        </w:tc>
+      </w:tr>
+      <w:tr>
+        <w:trPr>
+          <w:trHeight w:val="1012"/>
+        </w:trPr>
+        <w:tc>
+          <w:tcPr>
+            <w:tcW w:w="449" w:type="dxa"/>
+            <w:vAlign w:val="center"/>
+          </w:tcPr>
+          <w:p>
+            <w:pPr>
+              <w:jc w:val="center"/>
+            </w:pPr>
+            <w:r>
+              <w:t>7</w:t>
+            </w:r>
+            <w:r>
+              <w:t>.</w:t>
+            </w:r>
+          </w:p>
+        </w:tc>
+        <w:tc>
+          <w:tcPr>
+            <w:tcW w:w="3703" w:type="dxa"/>
+            <w:vAlign w:val="center"/>
+          </w:tcPr>
+          <w:p>
+            <w:r>
+              <w:t>?</w:t>
+            </w:r>
+          </w:p>
+        </w:tc>
+        <w:tc>
+          <w:tcPr>
+            <w:tcW w:w="4154" w:type="dxa"/>
+            <w:vAlign w:val="center"/>
+          </w:tcPr>
+          <w:p>
+            <w:pPr>
+              <w:jc w:val="both"/>
+            </w:pPr>
+            <w:r>
+              <w:t>?</w:t>
+            </w:r>
+          </w:p>
+        </w:tc>
+        <w:tc>
+          <w:tcPr>
+            <w:tcW w:w="1256" w:type="dxa"/>
+            <w:vAlign w:val="center"/>
+          </w:tcPr>
+          <w:p>
+            <w:pPr>
+              <w:jc w:val="center"/>
+            </w:pPr>
+          </w:p>
+        </w:tc>
+        <w:tc>
+          <w:tcPr>
+            <w:tcW w:w="1257" w:type="dxa"/>
+            <w:vAlign w:val="center"/>
+          </w:tcPr>
+          <w:p>
+            <w:pPr>
+              <w:jc w:val="center"/>
+            </w:pPr>
+          </w:p>
+        </w:tc>
+        <w:tc>
+          <w:tcPr>
+            <w:tcW w:w="1219" w:type="dxa"/>
+            <w:vAlign w:val="center"/>
+          </w:tcPr>
+          <w:p>
+            <w:pPr>
+              <w:jc w:val="center"/>
+            </w:pPr>
+            <w:r>
+              <w:t>31/05/2019</w:t>
+            </w:r>
+          </w:p>
+        </w:tc>
+        <w:tc>
+          <w:tcPr>
+            <w:tcW w:w="1219" w:type="dxa"/>
+            <w:vAlign w:val="center"/>
+          </w:tcPr>
+          <w:p>
+            <w:pPr>
+              <w:jc w:val="center"/>
+            </w:pPr>
+          </w:p>
+        </w:tc>
+        <w:tc>
+          <w:tcPr>
+            <w:tcW w:w="986" w:type="dxa"/>
+            <w:vAlign w:val="center"/>
+          </w:tcPr>
+          <w:p>
+            <w:pPr>
+              <w:jc w:val="center"/>
+            </w:pPr>
+            <w:r>
+              <w:t>?</w:t>
+            </w:r>
+          </w:p>
+        </w:tc>
+        <w:tc>
+          <w:tcPr>
+            <w:tcW w:w="1145" w:type="dxa"/>
             <w:vAlign w:val="center"/>
           </w:tcPr>
           <w:p>
@@ -923,15 +1297,6 @@
         </w:tc>
       </w:tr>
     </w:tbl>
-    <w:p/>
-    <w:p/>
-    <w:p/>
-    <w:p/>
-    <w:p/>
-    <w:p/>
-    <w:p/>
-    <w:p/>
-    <w:p/>
     <w:p/>
     <w:p/>
     <w:p/>
@@ -946,6 +1311,7 @@
         <w:rPr>
           <w:b/>
         </w:rPr>
+        <w:lastRenderedPageBreak/>
         <w:t>RELATÓRIO DE ATIVIDADES SEMANAL</w:t>
       </w:r>
     </w:p>
@@ -963,122 +1329,153 @@
     <w:p/>
     <w:tbl>
       <w:tblPr>
-        <w:tblStyle w:val="Tabelacomgrade"/>
+        <w:tblStyle w:val="TabelaSimples1"/>
         <w:tblW w:w="5000" w:type="pct"/>
+        <w:tblBorders>
+          <w:top w:val="single" w:sz="4" w:space="0" w:color="000000" w:themeColor="text1"/>
+          <w:left w:val="single" w:sz="4" w:space="0" w:color="000000" w:themeColor="text1"/>
+          <w:bottom w:val="single" w:sz="4" w:space="0" w:color="000000" w:themeColor="text1"/>
+          <w:right w:val="single" w:sz="4" w:space="0" w:color="000000" w:themeColor="text1"/>
+          <w:insideH w:val="single" w:sz="4" w:space="0" w:color="000000" w:themeColor="text1"/>
+          <w:insideV w:val="single" w:sz="4" w:space="0" w:color="000000" w:themeColor="text1"/>
+        </w:tblBorders>
         <w:tblLayout w:type="fixed"/>
         <w:tblLook w:val="04A0" w:firstRow="1" w:lastRow="0" w:firstColumn="1" w:lastColumn="0" w:noHBand="0" w:noVBand="1"/>
       </w:tblPr>
       <w:tblGrid>
-        <w:gridCol w:w="1412"/>
-        <w:gridCol w:w="1136"/>
-        <w:gridCol w:w="11621"/>
-        <w:gridCol w:w="1219"/>
+        <w:gridCol w:w="1838"/>
+        <w:gridCol w:w="709"/>
+        <w:gridCol w:w="6697"/>
+        <w:gridCol w:w="3644"/>
+        <w:gridCol w:w="1250"/>
+        <w:gridCol w:w="1250"/>
       </w:tblGrid>
       <w:tr>
-        <w:tc>
-          <w:tcPr>
-            <w:tcW w:w="459" w:type="pct"/>
-            <w:vAlign w:val="center"/>
-          </w:tcPr>
-          <w:p>
-            <w:pPr>
-              <w:jc w:val="center"/>
-              <w:rPr>
-                <w:b/>
-              </w:rPr>
-            </w:pPr>
-            <w:r>
-              <w:rPr>
-                <w:b/>
-              </w:rPr>
+        <w:trPr>
+          <w:cnfStyle w:val="100000000000" w:firstRow="1" w:lastRow="0" w:firstColumn="0" w:lastColumn="0" w:oddVBand="0" w:evenVBand="0" w:oddHBand="0" w:evenHBand="0" w:firstRowFirstColumn="0" w:firstRowLastColumn="0" w:lastRowFirstColumn="0" w:lastRowLastColumn="0"/>
+          <w:trHeight w:val="1012"/>
+        </w:trPr>
+        <w:tc>
+          <w:tcPr>
+            <w:cnfStyle w:val="001000000000" w:firstRow="0" w:lastRow="0" w:firstColumn="1" w:lastColumn="0" w:oddVBand="0" w:evenVBand="0" w:oddHBand="0" w:evenHBand="0" w:firstRowFirstColumn="0" w:firstRowLastColumn="0" w:lastRowFirstColumn="0" w:lastRowLastColumn="0"/>
+            <w:tcW w:w="597" w:type="pct"/>
+            <w:vAlign w:val="center"/>
+          </w:tcPr>
+          <w:p>
+            <w:pPr>
+              <w:jc w:val="center"/>
+              <w:rPr>
+                <w:b w:val="0"/>
+              </w:rPr>
+            </w:pPr>
+            <w:r>
               <w:t>Semana</w:t>
             </w:r>
           </w:p>
         </w:tc>
         <w:tc>
           <w:tcPr>
-            <w:tcW w:w="369" w:type="pct"/>
-            <w:vAlign w:val="center"/>
-          </w:tcPr>
-          <w:p>
-            <w:pPr>
-              <w:jc w:val="center"/>
-              <w:rPr>
-                <w:b/>
-              </w:rPr>
-            </w:pPr>
-            <w:r>
-              <w:rPr>
-                <w:b/>
-              </w:rPr>
+            <w:tcW w:w="230" w:type="pct"/>
+            <w:vAlign w:val="center"/>
+          </w:tcPr>
+          <w:p>
+            <w:pPr>
+              <w:jc w:val="center"/>
+              <w:cnfStyle w:val="100000000000" w:firstRow="1" w:lastRow="0" w:firstColumn="0" w:lastColumn="0" w:oddVBand="0" w:evenVBand="0" w:oddHBand="0" w:evenHBand="0" w:firstRowFirstColumn="0" w:firstRowLastColumn="0" w:lastRowFirstColumn="0" w:lastRowLastColumn="0"/>
+              <w:rPr>
+                <w:b w:val="0"/>
+              </w:rPr>
+            </w:pPr>
+            <w:r>
               <w:t>Nº da Atividade</w:t>
             </w:r>
           </w:p>
         </w:tc>
         <w:tc>
           <w:tcPr>
-            <w:tcW w:w="3776" w:type="pct"/>
-            <w:vAlign w:val="center"/>
-          </w:tcPr>
-          <w:p>
-            <w:pPr>
-              <w:jc w:val="center"/>
-              <w:rPr>
-                <w:b/>
-              </w:rPr>
-            </w:pPr>
-            <w:r>
-              <w:rPr>
-                <w:b/>
-              </w:rPr>
+            <w:tcW w:w="2176" w:type="pct"/>
+            <w:vAlign w:val="center"/>
+          </w:tcPr>
+          <w:p>
+            <w:pPr>
+              <w:jc w:val="center"/>
+              <w:cnfStyle w:val="100000000000" w:firstRow="1" w:lastRow="0" w:firstColumn="0" w:lastColumn="0" w:oddVBand="0" w:evenVBand="0" w:oddHBand="0" w:evenHBand="0" w:firstRowFirstColumn="0" w:firstRowLastColumn="0" w:lastRowFirstColumn="0" w:lastRowLastColumn="0"/>
+              <w:rPr>
+                <w:b w:val="0"/>
+              </w:rPr>
+            </w:pPr>
+            <w:r>
               <w:t>Descrição d</w:t>
             </w:r>
             <w:r>
-              <w:rPr>
-                <w:b/>
-              </w:rPr>
               <w:t>as</w:t>
             </w:r>
             <w:r>
-              <w:rPr>
-                <w:b/>
-              </w:rPr>
               <w:t xml:space="preserve"> Atividades</w:t>
             </w:r>
             <w:r>
-              <w:rPr>
-                <w:b/>
-              </w:rPr>
               <w:t xml:space="preserve"> Executadas</w:t>
             </w:r>
-            <w:bookmarkStart w:id="0" w:name="_GoBack"/>
-            <w:bookmarkEnd w:id="0"/>
-          </w:p>
-        </w:tc>
-        <w:tc>
-          <w:tcPr>
-            <w:tcW w:w="396" w:type="pct"/>
-          </w:tcPr>
-          <w:p>
-            <w:pPr>
-              <w:jc w:val="center"/>
-              <w:rPr>
-                <w:b/>
-              </w:rPr>
-            </w:pPr>
-            <w:r>
-              <w:rPr>
-                <w:b/>
-              </w:rPr>
+          </w:p>
+        </w:tc>
+        <w:tc>
+          <w:tcPr>
+            <w:tcW w:w="1184" w:type="pct"/>
+            <w:vAlign w:val="center"/>
+          </w:tcPr>
+          <w:p>
+            <w:pPr>
+              <w:jc w:val="center"/>
+              <w:cnfStyle w:val="100000000000" w:firstRow="1" w:lastRow="0" w:firstColumn="0" w:lastColumn="0" w:oddVBand="0" w:evenVBand="0" w:oddHBand="0" w:evenHBand="0" w:firstRowFirstColumn="0" w:firstRowLastColumn="0" w:lastRowFirstColumn="0" w:lastRowLastColumn="0"/>
+            </w:pPr>
+            <w:r>
+              <w:t>Observações</w:t>
+            </w:r>
+          </w:p>
+        </w:tc>
+        <w:tc>
+          <w:tcPr>
+            <w:tcW w:w="406" w:type="pct"/>
+            <w:vAlign w:val="center"/>
+          </w:tcPr>
+          <w:p>
+            <w:pPr>
+              <w:jc w:val="center"/>
+              <w:cnfStyle w:val="100000000000" w:firstRow="1" w:lastRow="0" w:firstColumn="0" w:lastColumn="0" w:oddVBand="0" w:evenVBand="0" w:oddHBand="0" w:evenHBand="0" w:firstRowFirstColumn="0" w:firstRowLastColumn="0" w:lastRowFirstColumn="0" w:lastRowLastColumn="0"/>
+              <w:rPr>
+                <w:b w:val="0"/>
+              </w:rPr>
+            </w:pPr>
+            <w:r>
               <w:t>Status da Atividade</w:t>
+            </w:r>
+          </w:p>
+        </w:tc>
+        <w:tc>
+          <w:tcPr>
+            <w:tcW w:w="406" w:type="pct"/>
+            <w:vAlign w:val="center"/>
+          </w:tcPr>
+          <w:p>
+            <w:pPr>
+              <w:jc w:val="center"/>
+              <w:cnfStyle w:val="100000000000" w:firstRow="1" w:lastRow="0" w:firstColumn="0" w:lastColumn="0" w:oddVBand="0" w:evenVBand="0" w:oddHBand="0" w:evenHBand="0" w:firstRowFirstColumn="0" w:firstRowLastColumn="0" w:lastRowFirstColumn="0" w:lastRowLastColumn="0"/>
+            </w:pPr>
+            <w:r>
+              <w:t>Carga Horária</w:t>
             </w:r>
           </w:p>
         </w:tc>
       </w:tr>
       <w:tr>
-        <w:tc>
-          <w:tcPr>
-            <w:tcW w:w="459" w:type="pct"/>
+        <w:trPr>
+          <w:cnfStyle w:val="000000100000" w:firstRow="0" w:lastRow="0" w:firstColumn="0" w:lastColumn="0" w:oddVBand="0" w:evenVBand="0" w:oddHBand="1" w:evenHBand="0" w:firstRowFirstColumn="0" w:firstRowLastColumn="0" w:lastRowFirstColumn="0" w:lastRowLastColumn="0"/>
+          <w:trHeight w:val="1012"/>
+        </w:trPr>
+        <w:tc>
+          <w:tcPr>
+            <w:cnfStyle w:val="001000000000" w:firstRow="0" w:lastRow="0" w:firstColumn="1" w:lastColumn="0" w:oddVBand="0" w:evenVBand="0" w:oddHBand="0" w:evenHBand="0" w:firstRowFirstColumn="0" w:firstRowLastColumn="0" w:lastRowFirstColumn="0" w:lastRowLastColumn="0"/>
+            <w:tcW w:w="597" w:type="pct"/>
             <w:vMerge w:val="restart"/>
             <w:vAlign w:val="center"/>
           </w:tcPr>
@@ -1086,8 +1483,9 @@
             <w:pPr>
               <w:jc w:val="center"/>
             </w:pPr>
-            <w:r>
-              <w:t xml:space="preserve">04/02/2019 a </w:t>
+            <w:bookmarkStart w:id="0" w:name="_Hlk789244"/>
+            <w:r>
+              <w:t>04/02/2019 a</w:t>
             </w:r>
           </w:p>
           <w:p>
@@ -1101,12 +1499,13 @@
         </w:tc>
         <w:tc>
           <w:tcPr>
-            <w:tcW w:w="369" w:type="pct"/>
-            <w:vAlign w:val="center"/>
-          </w:tcPr>
-          <w:p>
-            <w:pPr>
-              <w:jc w:val="center"/>
+            <w:tcW w:w="230" w:type="pct"/>
+            <w:vAlign w:val="center"/>
+          </w:tcPr>
+          <w:p>
+            <w:pPr>
+              <w:jc w:val="center"/>
+              <w:cnfStyle w:val="000000100000" w:firstRow="0" w:lastRow="0" w:firstColumn="0" w:lastColumn="0" w:oddVBand="0" w:evenVBand="0" w:oddHBand="1" w:evenHBand="0" w:firstRowFirstColumn="0" w:firstRowLastColumn="0" w:lastRowFirstColumn="0" w:lastRowLastColumn="0"/>
             </w:pPr>
             <w:r>
               <w:t>1</w:t>
@@ -1115,91 +1514,99 @@
         </w:tc>
         <w:tc>
           <w:tcPr>
-            <w:tcW w:w="3776" w:type="pct"/>
-            <w:vAlign w:val="center"/>
-          </w:tcPr>
-          <w:p>
-            <w:pPr>
+            <w:tcW w:w="2176" w:type="pct"/>
+            <w:vAlign w:val="center"/>
+          </w:tcPr>
+          <w:p>
+            <w:pPr>
+              <w:cnfStyle w:val="000000100000" w:firstRow="0" w:lastRow="0" w:firstColumn="0" w:lastColumn="0" w:oddVBand="0" w:evenVBand="0" w:oddHBand="1" w:evenHBand="0" w:firstRowFirstColumn="0" w:firstRowLastColumn="0" w:lastRowFirstColumn="0" w:lastRowLastColumn="0"/>
+            </w:pPr>
+            <w:r>
+              <w:t>- Documentação do funcionamento do serviço</w:t>
+            </w:r>
+          </w:p>
+          <w:p>
+            <w:pPr>
+              <w:cnfStyle w:val="000000100000" w:firstRow="0" w:lastRow="0" w:firstColumn="0" w:lastColumn="0" w:oddVBand="0" w:evenVBand="0" w:oddHBand="1" w:evenHBand="0" w:firstRowFirstColumn="0" w:firstRowLastColumn="0" w:lastRowFirstColumn="0" w:lastRowLastColumn="0"/>
+            </w:pPr>
+            <w:r>
+              <w:t xml:space="preserve">- Criação do repositório do </w:t>
+            </w:r>
+            <w:r>
               <w:rPr>
                 <w:i/>
               </w:rPr>
-            </w:pPr>
-            <w:r>
-              <w:t xml:space="preserve">- Documentação o funcionamento do </w:t>
-            </w:r>
-            <w:r>
-              <w:rPr>
-                <w:i/>
-              </w:rPr>
               <w:t xml:space="preserve">webservice </w:t>
             </w:r>
-          </w:p>
-          <w:p>
-            <w:r>
-              <w:t xml:space="preserve">- Criação do repositório do </w:t>
-            </w:r>
-            <w:r>
-              <w:rPr>
-                <w:i/>
-              </w:rPr>
-              <w:t>webservice</w:t>
-            </w:r>
-            <w:r>
-              <w:t xml:space="preserve"> no servidor de destino</w:t>
-            </w:r>
-          </w:p>
-          <w:p>
-            <w:pPr>
-              <w:rPr>
-                <w:i/>
-              </w:rPr>
-            </w:pPr>
-            <w:r>
-              <w:t xml:space="preserve">- Implantação do </w:t>
-            </w:r>
-            <w:r>
-              <w:rPr>
-                <w:i/>
-              </w:rPr>
-              <w:t>webservice</w:t>
-            </w:r>
-          </w:p>
-          <w:p>
-            <w:pPr>
-              <w:rPr>
-                <w:i/>
-              </w:rPr>
-            </w:pPr>
-            <w:r>
-              <w:t xml:space="preserve">- Homologação através de testes com dispositivos </w:t>
-            </w:r>
-            <w:r>
-              <w:rPr>
-                <w:i/>
-              </w:rPr>
-              <w:t>mobile</w:t>
-            </w:r>
-          </w:p>
-        </w:tc>
-        <w:tc>
-          <w:tcPr>
-            <w:tcW w:w="396" w:type="pct"/>
-            <w:vAlign w:val="center"/>
-          </w:tcPr>
-          <w:p>
-            <w:pPr>
-              <w:jc w:val="center"/>
-            </w:pPr>
-            <w:r>
-              <w:t>Finalizada</w:t>
+            <w:r>
+              <w:t>no servidor de destino</w:t>
+            </w:r>
+          </w:p>
+          <w:p>
+            <w:pPr>
+              <w:cnfStyle w:val="000000100000" w:firstRow="0" w:lastRow="0" w:firstColumn="0" w:lastColumn="0" w:oddVBand="0" w:evenVBand="0" w:oddHBand="1" w:evenHBand="0" w:firstRowFirstColumn="0" w:firstRowLastColumn="0" w:lastRowFirstColumn="0" w:lastRowLastColumn="0"/>
+            </w:pPr>
+            <w:r>
+              <w:t>- Implementações corretivas para funcionamento na nova infraestrutura</w:t>
+            </w:r>
+          </w:p>
+        </w:tc>
+        <w:tc>
+          <w:tcPr>
+            <w:tcW w:w="1184" w:type="pct"/>
+          </w:tcPr>
+          <w:p>
+            <w:pPr>
+              <w:jc w:val="center"/>
+              <w:cnfStyle w:val="000000100000" w:firstRow="0" w:lastRow="0" w:firstColumn="0" w:lastColumn="0" w:oddVBand="0" w:evenVBand="0" w:oddHBand="1" w:evenHBand="0" w:firstRowFirstColumn="0" w:firstRowLastColumn="0" w:lastRowFirstColumn="0" w:lastRowLastColumn="0"/>
+            </w:pPr>
+          </w:p>
+        </w:tc>
+        <w:tc>
+          <w:tcPr>
+            <w:tcW w:w="406" w:type="pct"/>
+            <w:vAlign w:val="center"/>
+          </w:tcPr>
+          <w:p>
+            <w:pPr>
+              <w:jc w:val="center"/>
+              <w:cnfStyle w:val="000000100000" w:firstRow="0" w:lastRow="0" w:firstColumn="0" w:lastColumn="0" w:oddVBand="0" w:evenVBand="0" w:oddHBand="1" w:evenHBand="0" w:firstRowFirstColumn="0" w:firstRowLastColumn="0" w:lastRowFirstColumn="0" w:lastRowLastColumn="0"/>
+            </w:pPr>
+            <w:r>
+              <w:t>50%</w:t>
+            </w:r>
+          </w:p>
+        </w:tc>
+        <w:tc>
+          <w:tcPr>
+            <w:tcW w:w="406" w:type="pct"/>
+            <w:vAlign w:val="center"/>
+          </w:tcPr>
+          <w:p>
+            <w:pPr>
+              <w:jc w:val="center"/>
+              <w:cnfStyle w:val="000000100000" w:firstRow="0" w:lastRow="0" w:firstColumn="0" w:lastColumn="0" w:oddVBand="0" w:evenVBand="0" w:oddHBand="1" w:evenHBand="0" w:firstRowFirstColumn="0" w:firstRowLastColumn="0" w:lastRowFirstColumn="0" w:lastRowLastColumn="0"/>
+            </w:pPr>
+            <w:r>
+              <w:t xml:space="preserve"> </w:t>
+            </w:r>
+            <w:r>
+              <w:t>10</w:t>
+            </w:r>
+            <w:r>
+              <w:t>h</w:t>
             </w:r>
           </w:p>
         </w:tc>
       </w:tr>
       <w:tr>
-        <w:tc>
-          <w:tcPr>
-            <w:tcW w:w="459" w:type="pct"/>
+        <w:trPr>
+          <w:trHeight w:val="1012"/>
+        </w:trPr>
+        <w:tc>
+          <w:tcPr>
+            <w:cnfStyle w:val="001000000000" w:firstRow="0" w:lastRow="0" w:firstColumn="1" w:lastColumn="0" w:oddVBand="0" w:evenVBand="0" w:oddHBand="0" w:evenHBand="0" w:firstRowFirstColumn="0" w:firstRowLastColumn="0" w:lastRowFirstColumn="0" w:lastRowLastColumn="0"/>
+            <w:tcW w:w="597" w:type="pct"/>
             <w:vMerge/>
             <w:vAlign w:val="center"/>
           </w:tcPr>
@@ -1211,12 +1618,13 @@
         </w:tc>
         <w:tc>
           <w:tcPr>
-            <w:tcW w:w="369" w:type="pct"/>
-            <w:vAlign w:val="center"/>
-          </w:tcPr>
-          <w:p>
-            <w:pPr>
-              <w:jc w:val="center"/>
+            <w:tcW w:w="230" w:type="pct"/>
+            <w:vAlign w:val="center"/>
+          </w:tcPr>
+          <w:p>
+            <w:pPr>
+              <w:jc w:val="center"/>
+              <w:cnfStyle w:val="000000000000" w:firstRow="0" w:lastRow="0" w:firstColumn="0" w:lastColumn="0" w:oddVBand="0" w:evenVBand="0" w:oddHBand="0" w:evenHBand="0" w:firstRowFirstColumn="0" w:firstRowLastColumn="0" w:lastRowFirstColumn="0" w:lastRowLastColumn="0"/>
             </w:pPr>
             <w:r>
               <w:t>2</w:t>
@@ -1225,17 +1633,15 @@
         </w:tc>
         <w:tc>
           <w:tcPr>
-            <w:tcW w:w="3776" w:type="pct"/>
-            <w:vAlign w:val="center"/>
-          </w:tcPr>
-          <w:p>
-            <w:r>
-              <w:t>- Documentação do funcionamento do serviço</w:t>
-            </w:r>
-          </w:p>
-          <w:p>
-            <w:r>
-              <w:t xml:space="preserve">- Criação do repositório do </w:t>
+            <w:tcW w:w="2176" w:type="pct"/>
+            <w:vAlign w:val="center"/>
+          </w:tcPr>
+          <w:p>
+            <w:pPr>
+              <w:cnfStyle w:val="000000000000" w:firstRow="0" w:lastRow="0" w:firstColumn="0" w:lastColumn="0" w:oddVBand="0" w:evenVBand="0" w:oddHBand="0" w:evenHBand="0" w:firstRowFirstColumn="0" w:firstRowLastColumn="0" w:lastRowFirstColumn="0" w:lastRowLastColumn="0"/>
+            </w:pPr>
+            <w:r>
+              <w:t xml:space="preserve">- Implantação da API de Integração em conjunto ao </w:t>
             </w:r>
             <w:r>
               <w:rPr>
@@ -1244,34 +1650,200 @@
               <w:t xml:space="preserve">webservice </w:t>
             </w:r>
             <w:r>
-              <w:t>no servidor de destino</w:t>
-            </w:r>
-          </w:p>
-          <w:p>
-            <w:r>
-              <w:t xml:space="preserve">- Implementações corretivas para funcionamento na nova infraestrutura </w:t>
-            </w:r>
-          </w:p>
-        </w:tc>
-        <w:tc>
-          <w:tcPr>
-            <w:tcW w:w="396" w:type="pct"/>
-            <w:vAlign w:val="center"/>
-          </w:tcPr>
-          <w:p>
-            <w:pPr>
-              <w:jc w:val="center"/>
-            </w:pPr>
-            <w:r>
-              <w:t>50%</w:t>
+              <w:t>de mobilidade</w:t>
+            </w:r>
+          </w:p>
+          <w:p>
+            <w:pPr>
+              <w:cnfStyle w:val="000000000000" w:firstRow="0" w:lastRow="0" w:firstColumn="0" w:lastColumn="0" w:oddVBand="0" w:evenVBand="0" w:oddHBand="0" w:evenHBand="0" w:firstRowFirstColumn="0" w:firstRowLastColumn="0" w:lastRowFirstColumn="0" w:lastRowLastColumn="0"/>
+              <w:rPr>
+                <w:i/>
+              </w:rPr>
+            </w:pPr>
+            <w:r>
+              <w:t xml:space="preserve">- Homologação através de testes com dispositivos </w:t>
+            </w:r>
+            <w:r>
+              <w:rPr>
+                <w:i/>
+              </w:rPr>
+              <w:t>mobile</w:t>
+            </w:r>
+          </w:p>
+        </w:tc>
+        <w:tc>
+          <w:tcPr>
+            <w:tcW w:w="1184" w:type="pct"/>
+          </w:tcPr>
+          <w:p>
+            <w:pPr>
+              <w:jc w:val="center"/>
+              <w:cnfStyle w:val="000000000000" w:firstRow="0" w:lastRow="0" w:firstColumn="0" w:lastColumn="0" w:oddVBand="0" w:evenVBand="0" w:oddHBand="0" w:evenHBand="0" w:firstRowFirstColumn="0" w:firstRowLastColumn="0" w:lastRowFirstColumn="0" w:lastRowLastColumn="0"/>
+            </w:pPr>
+          </w:p>
+        </w:tc>
+        <w:tc>
+          <w:tcPr>
+            <w:tcW w:w="406" w:type="pct"/>
+            <w:vAlign w:val="center"/>
+          </w:tcPr>
+          <w:p>
+            <w:pPr>
+              <w:jc w:val="center"/>
+              <w:cnfStyle w:val="000000000000" w:firstRow="0" w:lastRow="0" w:firstColumn="0" w:lastColumn="0" w:oddVBand="0" w:evenVBand="0" w:oddHBand="0" w:evenHBand="0" w:firstRowFirstColumn="0" w:firstRowLastColumn="0" w:lastRowFirstColumn="0" w:lastRowLastColumn="0"/>
+            </w:pPr>
+            <w:r>
+              <w:t>6</w:t>
+            </w:r>
+            <w:r>
+              <w:t>0%</w:t>
+            </w:r>
+          </w:p>
+        </w:tc>
+        <w:tc>
+          <w:tcPr>
+            <w:tcW w:w="406" w:type="pct"/>
+            <w:vAlign w:val="center"/>
+          </w:tcPr>
+          <w:p>
+            <w:pPr>
+              <w:jc w:val="center"/>
+              <w:cnfStyle w:val="000000000000" w:firstRow="0" w:lastRow="0" w:firstColumn="0" w:lastColumn="0" w:oddVBand="0" w:evenVBand="0" w:oddHBand="0" w:evenHBand="0" w:firstRowFirstColumn="0" w:firstRowLastColumn="0" w:lastRowFirstColumn="0" w:lastRowLastColumn="0"/>
+            </w:pPr>
+            <w:r>
+              <w:t>20h</w:t>
             </w:r>
           </w:p>
         </w:tc>
       </w:tr>
       <w:tr>
-        <w:tc>
-          <w:tcPr>
-            <w:tcW w:w="459" w:type="pct"/>
+        <w:trPr>
+          <w:cnfStyle w:val="000000100000" w:firstRow="0" w:lastRow="0" w:firstColumn="0" w:lastColumn="0" w:oddVBand="0" w:evenVBand="0" w:oddHBand="1" w:evenHBand="0" w:firstRowFirstColumn="0" w:firstRowLastColumn="0" w:lastRowFirstColumn="0" w:lastRowLastColumn="0"/>
+          <w:trHeight w:val="1012"/>
+        </w:trPr>
+        <w:tc>
+          <w:tcPr>
+            <w:cnfStyle w:val="001000000000" w:firstRow="0" w:lastRow="0" w:firstColumn="1" w:lastColumn="0" w:oddVBand="0" w:evenVBand="0" w:oddHBand="0" w:evenHBand="0" w:firstRowFirstColumn="0" w:firstRowLastColumn="0" w:lastRowFirstColumn="0" w:lastRowLastColumn="0"/>
+            <w:tcW w:w="597" w:type="pct"/>
+            <w:vMerge w:val="restart"/>
+            <w:vAlign w:val="center"/>
+          </w:tcPr>
+          <w:p>
+            <w:pPr>
+              <w:jc w:val="center"/>
+            </w:pPr>
+            <w:r>
+              <w:t>11/02/2019 a</w:t>
+            </w:r>
+          </w:p>
+          <w:p>
+            <w:pPr>
+              <w:jc w:val="center"/>
+            </w:pPr>
+            <w:r>
+              <w:t>15/02/2019</w:t>
+            </w:r>
+          </w:p>
+        </w:tc>
+        <w:tc>
+          <w:tcPr>
+            <w:tcW w:w="230" w:type="pct"/>
+            <w:vAlign w:val="center"/>
+          </w:tcPr>
+          <w:p>
+            <w:pPr>
+              <w:jc w:val="center"/>
+              <w:cnfStyle w:val="000000100000" w:firstRow="0" w:lastRow="0" w:firstColumn="0" w:lastColumn="0" w:oddVBand="0" w:evenVBand="0" w:oddHBand="1" w:evenHBand="0" w:firstRowFirstColumn="0" w:firstRowLastColumn="0" w:lastRowFirstColumn="0" w:lastRowLastColumn="0"/>
+            </w:pPr>
+            <w:r>
+              <w:t>1</w:t>
+            </w:r>
+          </w:p>
+        </w:tc>
+        <w:tc>
+          <w:tcPr>
+            <w:tcW w:w="2176" w:type="pct"/>
+            <w:vAlign w:val="center"/>
+          </w:tcPr>
+          <w:p>
+            <w:pPr>
+              <w:cnfStyle w:val="000000100000" w:firstRow="0" w:lastRow="0" w:firstColumn="0" w:lastColumn="0" w:oddVBand="0" w:evenVBand="0" w:oddHBand="1" w:evenHBand="0" w:firstRowFirstColumn="0" w:firstRowLastColumn="0" w:lastRowFirstColumn="0" w:lastRowLastColumn="0"/>
+            </w:pPr>
+            <w:r>
+              <w:t>- Implantação do Service Broker no Servidor Principal</w:t>
+            </w:r>
+          </w:p>
+          <w:p>
+            <w:pPr>
+              <w:cnfStyle w:val="000000100000" w:firstRow="0" w:lastRow="0" w:firstColumn="0" w:lastColumn="0" w:oddVBand="0" w:evenVBand="0" w:oddHBand="1" w:evenHBand="0" w:firstRowFirstColumn="0" w:firstRowLastColumn="0" w:lastRowFirstColumn="0" w:lastRowLastColumn="0"/>
+            </w:pPr>
+            <w:r>
+              <w:t>- Implantação do Service Broker no Cliente</w:t>
+            </w:r>
+          </w:p>
+          <w:p>
+            <w:pPr>
+              <w:cnfStyle w:val="000000100000" w:firstRow="0" w:lastRow="0" w:firstColumn="0" w:lastColumn="0" w:oddVBand="0" w:evenVBand="0" w:oddHBand="1" w:evenHBand="0" w:firstRowFirstColumn="0" w:firstRowLastColumn="0" w:lastRowFirstColumn="0" w:lastRowLastColumn="0"/>
+            </w:pPr>
+            <w:r>
+              <w:t>- Configuração das rotas de transmissão</w:t>
+            </w:r>
+          </w:p>
+        </w:tc>
+        <w:tc>
+          <w:tcPr>
+            <w:tcW w:w="1184" w:type="pct"/>
+            <w:vAlign w:val="center"/>
+          </w:tcPr>
+          <w:p>
+            <w:pPr>
+              <w:jc w:val="both"/>
+              <w:cnfStyle w:val="000000100000" w:firstRow="0" w:lastRow="0" w:firstColumn="0" w:lastColumn="0" w:oddVBand="0" w:evenVBand="0" w:oddHBand="1" w:evenHBand="0" w:firstRowFirstColumn="0" w:firstRowLastColumn="0" w:lastRowFirstColumn="0" w:lastRowLastColumn="0"/>
+            </w:pPr>
+            <w:r>
+              <w:t>Por não haver documentação, a criação das rotas de transmissão não foi bem-sucedida e exige mais tempo para pesquisa e implantação</w:t>
+            </w:r>
+          </w:p>
+        </w:tc>
+        <w:tc>
+          <w:tcPr>
+            <w:tcW w:w="406" w:type="pct"/>
+            <w:vAlign w:val="center"/>
+          </w:tcPr>
+          <w:p>
+            <w:pPr>
+              <w:jc w:val="center"/>
+              <w:cnfStyle w:val="000000100000" w:firstRow="0" w:lastRow="0" w:firstColumn="0" w:lastColumn="0" w:oddVBand="0" w:evenVBand="0" w:oddHBand="1" w:evenHBand="0" w:firstRowFirstColumn="0" w:firstRowLastColumn="0" w:lastRowFirstColumn="0" w:lastRowLastColumn="0"/>
+            </w:pPr>
+            <w:r>
+              <w:t>80%</w:t>
+            </w:r>
+          </w:p>
+        </w:tc>
+        <w:tc>
+          <w:tcPr>
+            <w:tcW w:w="406" w:type="pct"/>
+            <w:vAlign w:val="center"/>
+          </w:tcPr>
+          <w:p>
+            <w:pPr>
+              <w:jc w:val="center"/>
+              <w:cnfStyle w:val="000000100000" w:firstRow="0" w:lastRow="0" w:firstColumn="0" w:lastColumn="0" w:oddVBand="0" w:evenVBand="0" w:oddHBand="1" w:evenHBand="0" w:firstRowFirstColumn="0" w:firstRowLastColumn="0" w:lastRowFirstColumn="0" w:lastRowLastColumn="0"/>
+            </w:pPr>
+            <w:r>
+              <w:t>10h</w:t>
+            </w:r>
+          </w:p>
+        </w:tc>
+      </w:tr>
+      <w:tr>
+        <w:trPr>
+          <w:trHeight w:val="1012"/>
+        </w:trPr>
+        <w:tc>
+          <w:tcPr>
+            <w:cnfStyle w:val="001000000000" w:firstRow="0" w:lastRow="0" w:firstColumn="1" w:lastColumn="0" w:oddVBand="0" w:evenVBand="0" w:oddHBand="0" w:evenHBand="0" w:firstRowFirstColumn="0" w:firstRowLastColumn="0" w:lastRowFirstColumn="0" w:lastRowLastColumn="0"/>
+            <w:tcW w:w="597" w:type="pct"/>
             <w:vMerge/>
             <w:vAlign w:val="center"/>
           </w:tcPr>
@@ -1283,12 +1855,110 @@
         </w:tc>
         <w:tc>
           <w:tcPr>
-            <w:tcW w:w="369" w:type="pct"/>
-            <w:vAlign w:val="center"/>
-          </w:tcPr>
-          <w:p>
-            <w:pPr>
-              <w:jc w:val="center"/>
+            <w:tcW w:w="230" w:type="pct"/>
+            <w:vAlign w:val="center"/>
+          </w:tcPr>
+          <w:p>
+            <w:pPr>
+              <w:jc w:val="center"/>
+              <w:cnfStyle w:val="000000000000" w:firstRow="0" w:lastRow="0" w:firstColumn="0" w:lastColumn="0" w:oddVBand="0" w:evenVBand="0" w:oddHBand="0" w:evenHBand="0" w:firstRowFirstColumn="0" w:firstRowLastColumn="0" w:lastRowFirstColumn="0" w:lastRowLastColumn="0"/>
+            </w:pPr>
+            <w:r>
+              <w:t>2</w:t>
+            </w:r>
+          </w:p>
+        </w:tc>
+        <w:tc>
+          <w:tcPr>
+            <w:tcW w:w="2176" w:type="pct"/>
+            <w:vAlign w:val="center"/>
+          </w:tcPr>
+          <w:p>
+            <w:pPr>
+              <w:cnfStyle w:val="000000000000" w:firstRow="0" w:lastRow="0" w:firstColumn="0" w:lastColumn="0" w:oddVBand="0" w:evenVBand="0" w:oddHBand="0" w:evenHBand="0" w:firstRowFirstColumn="0" w:firstRowLastColumn="0" w:lastRowFirstColumn="0" w:lastRowLastColumn="0"/>
+            </w:pPr>
+            <w:r>
+              <w:t>- Redirecionamento do subdomínio api.empresa.com.br para a API</w:t>
+            </w:r>
+          </w:p>
+          <w:p>
+            <w:pPr>
+              <w:cnfStyle w:val="000000000000" w:firstRow="0" w:lastRow="0" w:firstColumn="0" w:lastColumn="0" w:oddVBand="0" w:evenVBand="0" w:oddHBand="0" w:evenHBand="0" w:firstRowFirstColumn="0" w:firstRowLastColumn="0" w:lastRowFirstColumn="0" w:lastRowLastColumn="0"/>
+            </w:pPr>
+            <w:r>
+              <w:t xml:space="preserve">- Alteração nas regras de login para CNPJ + Senha </w:t>
+            </w:r>
+          </w:p>
+        </w:tc>
+        <w:tc>
+          <w:tcPr>
+            <w:tcW w:w="1184" w:type="pct"/>
+          </w:tcPr>
+          <w:p>
+            <w:pPr>
+              <w:jc w:val="center"/>
+              <w:cnfStyle w:val="000000000000" w:firstRow="0" w:lastRow="0" w:firstColumn="0" w:lastColumn="0" w:oddVBand="0" w:evenVBand="0" w:oddHBand="0" w:evenHBand="0" w:firstRowFirstColumn="0" w:firstRowLastColumn="0" w:lastRowFirstColumn="0" w:lastRowLastColumn="0"/>
+            </w:pPr>
+          </w:p>
+        </w:tc>
+        <w:tc>
+          <w:tcPr>
+            <w:tcW w:w="406" w:type="pct"/>
+            <w:vAlign w:val="center"/>
+          </w:tcPr>
+          <w:p>
+            <w:pPr>
+              <w:jc w:val="center"/>
+              <w:cnfStyle w:val="000000000000" w:firstRow="0" w:lastRow="0" w:firstColumn="0" w:lastColumn="0" w:oddVBand="0" w:evenVBand="0" w:oddHBand="0" w:evenHBand="0" w:firstRowFirstColumn="0" w:firstRowLastColumn="0" w:lastRowFirstColumn="0" w:lastRowLastColumn="0"/>
+            </w:pPr>
+            <w:r>
+              <w:t>80%</w:t>
+            </w:r>
+          </w:p>
+        </w:tc>
+        <w:tc>
+          <w:tcPr>
+            <w:tcW w:w="406" w:type="pct"/>
+            <w:vAlign w:val="center"/>
+          </w:tcPr>
+          <w:p>
+            <w:pPr>
+              <w:jc w:val="center"/>
+              <w:cnfStyle w:val="000000000000" w:firstRow="0" w:lastRow="0" w:firstColumn="0" w:lastColumn="0" w:oddVBand="0" w:evenVBand="0" w:oddHBand="0" w:evenHBand="0" w:firstRowFirstColumn="0" w:firstRowLastColumn="0" w:lastRowFirstColumn="0" w:lastRowLastColumn="0"/>
+            </w:pPr>
+            <w:r>
+              <w:t>10h</w:t>
+            </w:r>
+          </w:p>
+        </w:tc>
+      </w:tr>
+      <w:tr>
+        <w:trPr>
+          <w:cnfStyle w:val="000000100000" w:firstRow="0" w:lastRow="0" w:firstColumn="0" w:lastColumn="0" w:oddVBand="0" w:evenVBand="0" w:oddHBand="1" w:evenHBand="0" w:firstRowFirstColumn="0" w:firstRowLastColumn="0" w:lastRowFirstColumn="0" w:lastRowLastColumn="0"/>
+          <w:trHeight w:val="1012"/>
+        </w:trPr>
+        <w:tc>
+          <w:tcPr>
+            <w:cnfStyle w:val="001000000000" w:firstRow="0" w:lastRow="0" w:firstColumn="1" w:lastColumn="0" w:oddVBand="0" w:evenVBand="0" w:oddHBand="0" w:evenHBand="0" w:firstRowFirstColumn="0" w:firstRowLastColumn="0" w:lastRowFirstColumn="0" w:lastRowLastColumn="0"/>
+            <w:tcW w:w="597" w:type="pct"/>
+            <w:vMerge/>
+            <w:vAlign w:val="center"/>
+          </w:tcPr>
+          <w:p>
+            <w:pPr>
+              <w:jc w:val="center"/>
+            </w:pPr>
+          </w:p>
+        </w:tc>
+        <w:tc>
+          <w:tcPr>
+            <w:tcW w:w="230" w:type="pct"/>
+            <w:vAlign w:val="center"/>
+          </w:tcPr>
+          <w:p>
+            <w:pPr>
+              <w:jc w:val="center"/>
+              <w:cnfStyle w:val="000000100000" w:firstRow="0" w:lastRow="0" w:firstColumn="0" w:lastColumn="0" w:oddVBand="0" w:evenVBand="0" w:oddHBand="1" w:evenHBand="0" w:firstRowFirstColumn="0" w:firstRowLastColumn="0" w:lastRowFirstColumn="0" w:lastRowLastColumn="0"/>
             </w:pPr>
             <w:r>
               <w:t>3</w:t>
@@ -1297,55 +1967,920 @@
         </w:tc>
         <w:tc>
           <w:tcPr>
-            <w:tcW w:w="3776" w:type="pct"/>
-            <w:vAlign w:val="center"/>
-          </w:tcPr>
-          <w:p>
-            <w:r>
-              <w:t xml:space="preserve">- Implantação da API de Integração em conjunto ao </w:t>
-            </w:r>
-            <w:r>
+            <w:tcW w:w="2176" w:type="pct"/>
+            <w:vAlign w:val="center"/>
+          </w:tcPr>
+          <w:p>
+            <w:pPr>
+              <w:cnfStyle w:val="000000100000" w:firstRow="0" w:lastRow="0" w:firstColumn="0" w:lastColumn="0" w:oddVBand="0" w:evenVBand="0" w:oddHBand="1" w:evenHBand="0" w:firstRowFirstColumn="0" w:firstRowLastColumn="0" w:lastRowFirstColumn="0" w:lastRowLastColumn="0"/>
+            </w:pPr>
+            <w:r>
+              <w:t xml:space="preserve">- </w:t>
+            </w:r>
+            <w:r>
+              <w:t>Modelagem da Biblioteca</w:t>
+            </w:r>
+            <w:r>
+              <w:t xml:space="preserve"> JavaScript para estrutura comum de integração, com métodos para busca e inserção via API</w:t>
+            </w:r>
+          </w:p>
+        </w:tc>
+        <w:tc>
+          <w:tcPr>
+            <w:tcW w:w="1184" w:type="pct"/>
+          </w:tcPr>
+          <w:p>
+            <w:pPr>
+              <w:jc w:val="center"/>
+              <w:cnfStyle w:val="000000100000" w:firstRow="0" w:lastRow="0" w:firstColumn="0" w:lastColumn="0" w:oddVBand="0" w:evenVBand="0" w:oddHBand="1" w:evenHBand="0" w:firstRowFirstColumn="0" w:firstRowLastColumn="0" w:lastRowFirstColumn="0" w:lastRowLastColumn="0"/>
+            </w:pPr>
+          </w:p>
+        </w:tc>
+        <w:tc>
+          <w:tcPr>
+            <w:tcW w:w="406" w:type="pct"/>
+            <w:vAlign w:val="center"/>
+          </w:tcPr>
+          <w:p>
+            <w:pPr>
+              <w:jc w:val="center"/>
+              <w:cnfStyle w:val="000000100000" w:firstRow="0" w:lastRow="0" w:firstColumn="0" w:lastColumn="0" w:oddVBand="0" w:evenVBand="0" w:oddHBand="1" w:evenHBand="0" w:firstRowFirstColumn="0" w:firstRowLastColumn="0" w:lastRowFirstColumn="0" w:lastRowLastColumn="0"/>
+            </w:pPr>
+            <w:r>
+              <w:t>20%</w:t>
+            </w:r>
+          </w:p>
+        </w:tc>
+        <w:tc>
+          <w:tcPr>
+            <w:tcW w:w="406" w:type="pct"/>
+            <w:vAlign w:val="center"/>
+          </w:tcPr>
+          <w:p>
+            <w:pPr>
+              <w:jc w:val="center"/>
+              <w:cnfStyle w:val="000000100000" w:firstRow="0" w:lastRow="0" w:firstColumn="0" w:lastColumn="0" w:oddVBand="0" w:evenVBand="0" w:oddHBand="1" w:evenHBand="0" w:firstRowFirstColumn="0" w:firstRowLastColumn="0" w:lastRowFirstColumn="0" w:lastRowLastColumn="0"/>
+            </w:pPr>
+            <w:r>
+              <w:t>10h</w:t>
+            </w:r>
+          </w:p>
+        </w:tc>
+      </w:tr>
+      <w:tr>
+        <w:trPr>
+          <w:trHeight w:val="1012"/>
+        </w:trPr>
+        <w:tc>
+          <w:tcPr>
+            <w:tcW w:w="597" w:type="pct"/>
+            <w:vMerge w:val="restart"/>
+            <w:vAlign w:val="center"/>
+          </w:tcPr>
+          <w:p>
+            <w:pPr>
+              <w:jc w:val="center"/>
+              <w:cnfStyle w:val="001000000000" w:firstRow="0" w:lastRow="0" w:firstColumn="1" w:lastColumn="0" w:oddVBand="0" w:evenVBand="0" w:oddHBand="0" w:evenHBand="0" w:firstRowFirstColumn="0" w:firstRowLastColumn="0" w:lastRowFirstColumn="0" w:lastRowLastColumn="0"/>
+              <w:rPr>
+                <w:b w:val="0"/>
+                <w:bCs w:val="0"/>
+              </w:rPr>
+            </w:pPr>
+            <w:r>
+              <w:t>18/02/2019</w:t>
+            </w:r>
+          </w:p>
+          <w:p>
+            <w:pPr>
+              <w:jc w:val="center"/>
+              <w:cnfStyle w:val="001000000000" w:firstRow="0" w:lastRow="0" w:firstColumn="1" w:lastColumn="0" w:oddVBand="0" w:evenVBand="0" w:oddHBand="0" w:evenHBand="0" w:firstRowFirstColumn="0" w:firstRowLastColumn="0" w:lastRowFirstColumn="0" w:lastRowLastColumn="0"/>
+              <w:rPr>
+                <w:b w:val="0"/>
+                <w:bCs w:val="0"/>
+              </w:rPr>
+            </w:pPr>
+            <w:r>
+              <w:t>a</w:t>
+            </w:r>
+          </w:p>
+          <w:p>
+            <w:pPr>
+              <w:jc w:val="center"/>
+              <w:cnfStyle w:val="001000000000" w:firstRow="0" w:lastRow="0" w:firstColumn="1" w:lastColumn="0" w:oddVBand="0" w:evenVBand="0" w:oddHBand="0" w:evenHBand="0" w:firstRowFirstColumn="0" w:firstRowLastColumn="0" w:lastRowFirstColumn="0" w:lastRowLastColumn="0"/>
+            </w:pPr>
+            <w:r>
+              <w:t>22/02/2919</w:t>
+            </w:r>
+          </w:p>
+        </w:tc>
+        <w:tc>
+          <w:tcPr>
+            <w:tcW w:w="230" w:type="pct"/>
+            <w:vAlign w:val="center"/>
+          </w:tcPr>
+          <w:p>
+            <w:pPr>
+              <w:jc w:val="center"/>
+            </w:pPr>
+            <w:r>
+              <w:t>3</w:t>
+            </w:r>
+          </w:p>
+        </w:tc>
+        <w:tc>
+          <w:tcPr>
+            <w:tcW w:w="2176" w:type="pct"/>
+            <w:vAlign w:val="center"/>
+          </w:tcPr>
+          <w:p>
+            <w:r>
+              <w:t>- Desenvolvimento Controlador responsável por requisitar informações da API da Empresa</w:t>
+            </w:r>
+          </w:p>
+        </w:tc>
+        <w:tc>
+          <w:tcPr>
+            <w:tcW w:w="1184" w:type="pct"/>
+            <w:vMerge w:val="restart"/>
+            <w:vAlign w:val="center"/>
+          </w:tcPr>
+          <w:p>
+            <w:bookmarkStart w:id="1" w:name="_GoBack"/>
+            <w:r>
+              <w:t>Não houve andamento nas outras atividades devido à prioridade nas Tarefas 3 e 4.</w:t>
+            </w:r>
+            <w:bookmarkEnd w:id="1"/>
+          </w:p>
+        </w:tc>
+        <w:tc>
+          <w:tcPr>
+            <w:tcW w:w="406" w:type="pct"/>
+            <w:vAlign w:val="center"/>
+          </w:tcPr>
+          <w:p>
+            <w:pPr>
+              <w:jc w:val="center"/>
+            </w:pPr>
+            <w:r>
+              <w:t>50%</w:t>
+            </w:r>
+          </w:p>
+        </w:tc>
+        <w:tc>
+          <w:tcPr>
+            <w:tcW w:w="406" w:type="pct"/>
+            <w:vAlign w:val="center"/>
+          </w:tcPr>
+          <w:p>
+            <w:pPr>
+              <w:jc w:val="center"/>
+            </w:pPr>
+            <w:r>
+              <w:t>20h</w:t>
+            </w:r>
+          </w:p>
+        </w:tc>
+      </w:tr>
+      <w:tr>
+        <w:trPr>
+          <w:cnfStyle w:val="000000100000" w:firstRow="0" w:lastRow="0" w:firstColumn="0" w:lastColumn="0" w:oddVBand="0" w:evenVBand="0" w:oddHBand="1" w:evenHBand="0" w:firstRowFirstColumn="0" w:firstRowLastColumn="0" w:lastRowFirstColumn="0" w:lastRowLastColumn="0"/>
+          <w:trHeight w:val="1012"/>
+        </w:trPr>
+        <w:tc>
+          <w:tcPr>
+            <w:cnfStyle w:val="001000000000" w:firstRow="0" w:lastRow="0" w:firstColumn="1" w:lastColumn="0" w:oddVBand="0" w:evenVBand="0" w:oddHBand="0" w:evenHBand="0" w:firstRowFirstColumn="0" w:firstRowLastColumn="0" w:lastRowFirstColumn="0" w:lastRowLastColumn="0"/>
+            <w:tcW w:w="597" w:type="pct"/>
+            <w:vMerge/>
+            <w:vAlign w:val="center"/>
+          </w:tcPr>
+          <w:p>
+            <w:pPr>
+              <w:jc w:val="center"/>
+            </w:pPr>
+          </w:p>
+        </w:tc>
+        <w:tc>
+          <w:tcPr>
+            <w:tcW w:w="230" w:type="pct"/>
+            <w:vAlign w:val="center"/>
+          </w:tcPr>
+          <w:p>
+            <w:pPr>
+              <w:jc w:val="center"/>
+              <w:cnfStyle w:val="000000100000" w:firstRow="0" w:lastRow="0" w:firstColumn="0" w:lastColumn="0" w:oddVBand="0" w:evenVBand="0" w:oddHBand="1" w:evenHBand="0" w:firstRowFirstColumn="0" w:firstRowLastColumn="0" w:lastRowFirstColumn="0" w:lastRowLastColumn="0"/>
+            </w:pPr>
+            <w:r>
+              <w:t>4</w:t>
+            </w:r>
+          </w:p>
+        </w:tc>
+        <w:tc>
+          <w:tcPr>
+            <w:tcW w:w="2176" w:type="pct"/>
+            <w:vAlign w:val="center"/>
+          </w:tcPr>
+          <w:p>
+            <w:pPr>
+              <w:cnfStyle w:val="000000100000" w:firstRow="0" w:lastRow="0" w:firstColumn="0" w:lastColumn="0" w:oddVBand="0" w:evenVBand="0" w:oddHBand="1" w:evenHBand="0" w:firstRowFirstColumn="0" w:firstRowLastColumn="0" w:lastRowFirstColumn="0" w:lastRowLastColumn="0"/>
+            </w:pPr>
+            <w:r>
+              <w:t>- Modelagem do Serviço de Integração com Sistema ERP 1</w:t>
+            </w:r>
+          </w:p>
+          <w:p>
+            <w:pPr>
+              <w:cnfStyle w:val="000000100000" w:firstRow="0" w:lastRow="0" w:firstColumn="0" w:lastColumn="0" w:oddVBand="0" w:evenVBand="0" w:oddHBand="1" w:evenHBand="0" w:firstRowFirstColumn="0" w:firstRowLastColumn="0" w:lastRowFirstColumn="0" w:lastRowLastColumn="0"/>
+            </w:pPr>
+            <w:r>
+              <w:t>- Testes utilizando</w:t>
+            </w:r>
+            <w:r>
+              <w:t xml:space="preserve"> a biblioteca comum</w:t>
+            </w:r>
+          </w:p>
+        </w:tc>
+        <w:tc>
+          <w:tcPr>
+            <w:tcW w:w="1184" w:type="pct"/>
+            <w:vMerge/>
+          </w:tcPr>
+          <w:p>
+            <w:pPr>
+              <w:jc w:val="center"/>
+              <w:cnfStyle w:val="000000100000" w:firstRow="0" w:lastRow="0" w:firstColumn="0" w:lastColumn="0" w:oddVBand="0" w:evenVBand="0" w:oddHBand="1" w:evenHBand="0" w:firstRowFirstColumn="0" w:firstRowLastColumn="0" w:lastRowFirstColumn="0" w:lastRowLastColumn="0"/>
+            </w:pPr>
+          </w:p>
+        </w:tc>
+        <w:tc>
+          <w:tcPr>
+            <w:tcW w:w="406" w:type="pct"/>
+            <w:vAlign w:val="center"/>
+          </w:tcPr>
+          <w:p>
+            <w:pPr>
+              <w:jc w:val="center"/>
+              <w:cnfStyle w:val="000000100000" w:firstRow="0" w:lastRow="0" w:firstColumn="0" w:lastColumn="0" w:oddVBand="0" w:evenVBand="0" w:oddHBand="1" w:evenHBand="0" w:firstRowFirstColumn="0" w:firstRowLastColumn="0" w:lastRowFirstColumn="0" w:lastRowLastColumn="0"/>
+            </w:pPr>
+            <w:r>
+              <w:t>25%</w:t>
+            </w:r>
+          </w:p>
+        </w:tc>
+        <w:tc>
+          <w:tcPr>
+            <w:tcW w:w="406" w:type="pct"/>
+            <w:vAlign w:val="center"/>
+          </w:tcPr>
+          <w:p>
+            <w:pPr>
+              <w:jc w:val="center"/>
+              <w:cnfStyle w:val="000000100000" w:firstRow="0" w:lastRow="0" w:firstColumn="0" w:lastColumn="0" w:oddVBand="0" w:evenVBand="0" w:oddHBand="1" w:evenHBand="0" w:firstRowFirstColumn="0" w:firstRowLastColumn="0" w:lastRowFirstColumn="0" w:lastRowLastColumn="0"/>
+            </w:pPr>
+            <w:r>
+              <w:t>10h</w:t>
+            </w:r>
+          </w:p>
+        </w:tc>
+      </w:tr>
+      <w:tr>
+        <w:trPr>
+          <w:trHeight w:val="1012"/>
+        </w:trPr>
+        <w:tc>
+          <w:tcPr>
+            <w:cnfStyle w:val="001000000000" w:firstRow="0" w:lastRow="0" w:firstColumn="1" w:lastColumn="0" w:oddVBand="0" w:evenVBand="0" w:oddHBand="0" w:evenHBand="0" w:firstRowFirstColumn="0" w:firstRowLastColumn="0" w:lastRowFirstColumn="0" w:lastRowLastColumn="0"/>
+            <w:tcW w:w="597" w:type="pct"/>
+            <w:vMerge w:val="restart"/>
+            <w:vAlign w:val="center"/>
+          </w:tcPr>
+          <w:p>
+            <w:pPr>
+              <w:jc w:val="center"/>
+              <w:rPr>
+                <w:b w:val="0"/>
+                <w:bCs w:val="0"/>
+              </w:rPr>
+            </w:pPr>
+            <w:r>
+              <w:lastRenderedPageBreak/>
+              <w:t>25/02/2019</w:t>
+            </w:r>
+          </w:p>
+          <w:p>
+            <w:pPr>
+              <w:jc w:val="center"/>
+              <w:rPr>
+                <w:b w:val="0"/>
+                <w:bCs w:val="0"/>
+              </w:rPr>
+            </w:pPr>
+            <w:r>
+              <w:t>a</w:t>
+            </w:r>
+          </w:p>
+          <w:p>
+            <w:pPr>
+              <w:jc w:val="center"/>
+            </w:pPr>
+            <w:r>
+              <w:t>01/03/2019</w:t>
+            </w:r>
+          </w:p>
+        </w:tc>
+        <w:tc>
+          <w:tcPr>
+            <w:tcW w:w="230" w:type="pct"/>
+            <w:vAlign w:val="center"/>
+          </w:tcPr>
+          <w:p>
+            <w:pPr>
+              <w:jc w:val="center"/>
+              <w:cnfStyle w:val="000000000000" w:firstRow="0" w:lastRow="0" w:firstColumn="0" w:lastColumn="0" w:oddVBand="0" w:evenVBand="0" w:oddHBand="0" w:evenHBand="0" w:firstRowFirstColumn="0" w:firstRowLastColumn="0" w:lastRowFirstColumn="0" w:lastRowLastColumn="0"/>
+            </w:pPr>
+            <w:r>
+              <w:t xml:space="preserve">1 </w:t>
+            </w:r>
+          </w:p>
+        </w:tc>
+        <w:tc>
+          <w:tcPr>
+            <w:tcW w:w="2176" w:type="pct"/>
+            <w:vAlign w:val="center"/>
+          </w:tcPr>
+          <w:p>
+            <w:pPr>
+              <w:cnfStyle w:val="000000000000" w:firstRow="0" w:lastRow="0" w:firstColumn="0" w:lastColumn="0" w:oddVBand="0" w:evenVBand="0" w:oddHBand="0" w:evenHBand="0" w:firstRowFirstColumn="0" w:firstRowLastColumn="0" w:lastRowFirstColumn="0" w:lastRowLastColumn="0"/>
+            </w:pPr>
+            <w:r>
+              <w:t>- Migração do Banco de Dados SQL Server Express para SQL Server Standard</w:t>
+            </w:r>
+          </w:p>
+          <w:p>
+            <w:pPr>
+              <w:cnfStyle w:val="000000000000" w:firstRow="0" w:lastRow="0" w:firstColumn="0" w:lastColumn="0" w:oddVBand="0" w:evenVBand="0" w:oddHBand="0" w:evenHBand="0" w:firstRowFirstColumn="0" w:firstRowLastColumn="0" w:lastRowFirstColumn="0" w:lastRowLastColumn="0"/>
+            </w:pPr>
+            <w:r>
+              <w:t>- Testes do Serviço de Replicação</w:t>
+            </w:r>
+          </w:p>
+        </w:tc>
+        <w:tc>
+          <w:tcPr>
+            <w:tcW w:w="1184" w:type="pct"/>
+          </w:tcPr>
+          <w:p>
+            <w:pPr>
+              <w:jc w:val="center"/>
+              <w:cnfStyle w:val="000000000000" w:firstRow="0" w:lastRow="0" w:firstColumn="0" w:lastColumn="0" w:oddVBand="0" w:evenVBand="0" w:oddHBand="0" w:evenHBand="0" w:firstRowFirstColumn="0" w:firstRowLastColumn="0" w:lastRowFirstColumn="0" w:lastRowLastColumn="0"/>
+            </w:pPr>
+          </w:p>
+        </w:tc>
+        <w:tc>
+          <w:tcPr>
+            <w:tcW w:w="406" w:type="pct"/>
+            <w:vAlign w:val="center"/>
+          </w:tcPr>
+          <w:p>
+            <w:pPr>
+              <w:jc w:val="center"/>
+              <w:cnfStyle w:val="000000000000" w:firstRow="0" w:lastRow="0" w:firstColumn="0" w:lastColumn="0" w:oddVBand="0" w:evenVBand="0" w:oddHBand="0" w:evenHBand="0" w:firstRowFirstColumn="0" w:firstRowLastColumn="0" w:lastRowFirstColumn="0" w:lastRowLastColumn="0"/>
+            </w:pPr>
+            <w:r>
+              <w:t>100%</w:t>
+            </w:r>
+          </w:p>
+        </w:tc>
+        <w:tc>
+          <w:tcPr>
+            <w:tcW w:w="406" w:type="pct"/>
+            <w:vAlign w:val="center"/>
+          </w:tcPr>
+          <w:p>
+            <w:pPr>
+              <w:jc w:val="center"/>
+              <w:cnfStyle w:val="000000000000" w:firstRow="0" w:lastRow="0" w:firstColumn="0" w:lastColumn="0" w:oddVBand="0" w:evenVBand="0" w:oddHBand="0" w:evenHBand="0" w:firstRowFirstColumn="0" w:firstRowLastColumn="0" w:lastRowFirstColumn="0" w:lastRowLastColumn="0"/>
+            </w:pPr>
+            <w:r>
+              <w:t>5h</w:t>
+            </w:r>
+          </w:p>
+        </w:tc>
+      </w:tr>
+      <w:tr>
+        <w:trPr>
+          <w:cnfStyle w:val="000000100000" w:firstRow="0" w:lastRow="0" w:firstColumn="0" w:lastColumn="0" w:oddVBand="0" w:evenVBand="0" w:oddHBand="1" w:evenHBand="0" w:firstRowFirstColumn="0" w:firstRowLastColumn="0" w:lastRowFirstColumn="0" w:lastRowLastColumn="0"/>
+          <w:trHeight w:val="1012"/>
+        </w:trPr>
+        <w:tc>
+          <w:tcPr>
+            <w:cnfStyle w:val="001000000000" w:firstRow="0" w:lastRow="0" w:firstColumn="1" w:lastColumn="0" w:oddVBand="0" w:evenVBand="0" w:oddHBand="0" w:evenHBand="0" w:firstRowFirstColumn="0" w:firstRowLastColumn="0" w:lastRowFirstColumn="0" w:lastRowLastColumn="0"/>
+            <w:tcW w:w="597" w:type="pct"/>
+            <w:vMerge/>
+            <w:vAlign w:val="center"/>
+          </w:tcPr>
+          <w:p>
+            <w:pPr>
+              <w:jc w:val="center"/>
+            </w:pPr>
+          </w:p>
+        </w:tc>
+        <w:tc>
+          <w:tcPr>
+            <w:tcW w:w="230" w:type="pct"/>
+            <w:vAlign w:val="center"/>
+          </w:tcPr>
+          <w:p>
+            <w:pPr>
+              <w:jc w:val="center"/>
+              <w:cnfStyle w:val="000000100000" w:firstRow="0" w:lastRow="0" w:firstColumn="0" w:lastColumn="0" w:oddVBand="0" w:evenVBand="0" w:oddHBand="1" w:evenHBand="0" w:firstRowFirstColumn="0" w:firstRowLastColumn="0" w:lastRowFirstColumn="0" w:lastRowLastColumn="0"/>
+            </w:pPr>
+            <w:r>
+              <w:t>3</w:t>
+            </w:r>
+          </w:p>
+        </w:tc>
+        <w:tc>
+          <w:tcPr>
+            <w:tcW w:w="2176" w:type="pct"/>
+            <w:vAlign w:val="center"/>
+          </w:tcPr>
+          <w:p>
+            <w:pPr>
+              <w:cnfStyle w:val="000000100000" w:firstRow="0" w:lastRow="0" w:firstColumn="0" w:lastColumn="0" w:oddVBand="0" w:evenVBand="0" w:oddHBand="1" w:evenHBand="0" w:firstRowFirstColumn="0" w:firstRowLastColumn="0" w:lastRowFirstColumn="0" w:lastRowLastColumn="0"/>
+            </w:pPr>
+            <w:r>
+              <w:t>- Desenvolvimento do Controlador responsável por requisitar informações de API Externa</w:t>
+            </w:r>
+          </w:p>
+          <w:p>
+            <w:pPr>
+              <w:cnfStyle w:val="000000100000" w:firstRow="0" w:lastRow="0" w:firstColumn="0" w:lastColumn="0" w:oddVBand="0" w:evenVBand="0" w:oddHBand="1" w:evenHBand="0" w:firstRowFirstColumn="0" w:firstRowLastColumn="0" w:lastRowFirstColumn="0" w:lastRowLastColumn="0"/>
+            </w:pPr>
+            <w:r>
+              <w:t>- Documentação parcial da biblioteca comum</w:t>
+            </w:r>
+          </w:p>
+        </w:tc>
+        <w:tc>
+          <w:tcPr>
+            <w:tcW w:w="1184" w:type="pct"/>
+          </w:tcPr>
+          <w:p>
+            <w:pPr>
+              <w:jc w:val="center"/>
+              <w:cnfStyle w:val="000000100000" w:firstRow="0" w:lastRow="0" w:firstColumn="0" w:lastColumn="0" w:oddVBand="0" w:evenVBand="0" w:oddHBand="1" w:evenHBand="0" w:firstRowFirstColumn="0" w:firstRowLastColumn="0" w:lastRowFirstColumn="0" w:lastRowLastColumn="0"/>
+            </w:pPr>
+          </w:p>
+        </w:tc>
+        <w:tc>
+          <w:tcPr>
+            <w:tcW w:w="406" w:type="pct"/>
+            <w:vAlign w:val="center"/>
+          </w:tcPr>
+          <w:p>
+            <w:pPr>
+              <w:jc w:val="center"/>
+              <w:cnfStyle w:val="000000100000" w:firstRow="0" w:lastRow="0" w:firstColumn="0" w:lastColumn="0" w:oddVBand="0" w:evenVBand="0" w:oddHBand="1" w:evenHBand="0" w:firstRowFirstColumn="0" w:firstRowLastColumn="0" w:lastRowFirstColumn="0" w:lastRowLastColumn="0"/>
+            </w:pPr>
+            <w:r>
+              <w:t>75%</w:t>
+            </w:r>
+          </w:p>
+        </w:tc>
+        <w:tc>
+          <w:tcPr>
+            <w:tcW w:w="406" w:type="pct"/>
+            <w:vAlign w:val="center"/>
+          </w:tcPr>
+          <w:p>
+            <w:pPr>
+              <w:jc w:val="center"/>
+              <w:cnfStyle w:val="000000100000" w:firstRow="0" w:lastRow="0" w:firstColumn="0" w:lastColumn="0" w:oddVBand="0" w:evenVBand="0" w:oddHBand="1" w:evenHBand="0" w:firstRowFirstColumn="0" w:firstRowLastColumn="0" w:lastRowFirstColumn="0" w:lastRowLastColumn="0"/>
+            </w:pPr>
+            <w:r>
+              <w:t>20h</w:t>
+            </w:r>
+          </w:p>
+        </w:tc>
+      </w:tr>
+      <w:tr>
+        <w:trPr>
+          <w:trHeight w:val="1012"/>
+        </w:trPr>
+        <w:tc>
+          <w:tcPr>
+            <w:cnfStyle w:val="001000000000" w:firstRow="0" w:lastRow="0" w:firstColumn="1" w:lastColumn="0" w:oddVBand="0" w:evenVBand="0" w:oddHBand="0" w:evenHBand="0" w:firstRowFirstColumn="0" w:firstRowLastColumn="0" w:lastRowFirstColumn="0" w:lastRowLastColumn="0"/>
+            <w:tcW w:w="597" w:type="pct"/>
+            <w:vMerge/>
+            <w:vAlign w:val="center"/>
+          </w:tcPr>
+          <w:p>
+            <w:pPr>
+              <w:jc w:val="center"/>
+            </w:pPr>
+          </w:p>
+        </w:tc>
+        <w:tc>
+          <w:tcPr>
+            <w:tcW w:w="230" w:type="pct"/>
+            <w:vAlign w:val="center"/>
+          </w:tcPr>
+          <w:p>
+            <w:pPr>
+              <w:jc w:val="center"/>
+              <w:cnfStyle w:val="000000000000" w:firstRow="0" w:lastRow="0" w:firstColumn="0" w:lastColumn="0" w:oddVBand="0" w:evenVBand="0" w:oddHBand="0" w:evenHBand="0" w:firstRowFirstColumn="0" w:firstRowLastColumn="0" w:lastRowFirstColumn="0" w:lastRowLastColumn="0"/>
+            </w:pPr>
+            <w:r>
+              <w:t>4</w:t>
+            </w:r>
+          </w:p>
+        </w:tc>
+        <w:tc>
+          <w:tcPr>
+            <w:tcW w:w="2176" w:type="pct"/>
+            <w:vAlign w:val="center"/>
+          </w:tcPr>
+          <w:p>
+            <w:pPr>
+              <w:cnfStyle w:val="000000000000" w:firstRow="0" w:lastRow="0" w:firstColumn="0" w:lastColumn="0" w:oddVBand="0" w:evenVBand="0" w:oddHBand="0" w:evenHBand="0" w:firstRowFirstColumn="0" w:firstRowLastColumn="0" w:lastRowFirstColumn="0" w:lastRowLastColumn="0"/>
+            </w:pPr>
+            <w:r>
+              <w:t>- Implementação das classes responsáveis por requisitar informações da API do Sistema ERP 1</w:t>
+            </w:r>
+          </w:p>
+          <w:p>
+            <w:pPr>
+              <w:cnfStyle w:val="000000000000" w:firstRow="0" w:lastRow="0" w:firstColumn="0" w:lastColumn="0" w:oddVBand="0" w:evenVBand="0" w:oddHBand="0" w:evenHBand="0" w:firstRowFirstColumn="0" w:firstRowLastColumn="0" w:lastRowFirstColumn="0" w:lastRowLastColumn="0"/>
+            </w:pPr>
+            <w:r>
+              <w:t>- Testes utilizando a plataforma comum</w:t>
+            </w:r>
+          </w:p>
+        </w:tc>
+        <w:tc>
+          <w:tcPr>
+            <w:tcW w:w="1184" w:type="pct"/>
+          </w:tcPr>
+          <w:p>
+            <w:pPr>
+              <w:jc w:val="center"/>
+              <w:cnfStyle w:val="000000000000" w:firstRow="0" w:lastRow="0" w:firstColumn="0" w:lastColumn="0" w:oddVBand="0" w:evenVBand="0" w:oddHBand="0" w:evenHBand="0" w:firstRowFirstColumn="0" w:firstRowLastColumn="0" w:lastRowFirstColumn="0" w:lastRowLastColumn="0"/>
+            </w:pPr>
+          </w:p>
+        </w:tc>
+        <w:tc>
+          <w:tcPr>
+            <w:tcW w:w="406" w:type="pct"/>
+            <w:vAlign w:val="center"/>
+          </w:tcPr>
+          <w:p>
+            <w:pPr>
+              <w:jc w:val="center"/>
+              <w:cnfStyle w:val="000000000000" w:firstRow="0" w:lastRow="0" w:firstColumn="0" w:lastColumn="0" w:oddVBand="0" w:evenVBand="0" w:oddHBand="0" w:evenHBand="0" w:firstRowFirstColumn="0" w:firstRowLastColumn="0" w:lastRowFirstColumn="0" w:lastRowLastColumn="0"/>
+            </w:pPr>
+            <w:r>
+              <w:t>50%</w:t>
+            </w:r>
+          </w:p>
+        </w:tc>
+        <w:tc>
+          <w:tcPr>
+            <w:tcW w:w="406" w:type="pct"/>
+            <w:vAlign w:val="center"/>
+          </w:tcPr>
+          <w:p>
+            <w:pPr>
+              <w:jc w:val="center"/>
+              <w:cnfStyle w:val="000000000000" w:firstRow="0" w:lastRow="0" w:firstColumn="0" w:lastColumn="0" w:oddVBand="0" w:evenVBand="0" w:oddHBand="0" w:evenHBand="0" w:firstRowFirstColumn="0" w:firstRowLastColumn="0" w:lastRowFirstColumn="0" w:lastRowLastColumn="0"/>
+            </w:pPr>
+            <w:r>
+              <w:t>5h</w:t>
+            </w:r>
+          </w:p>
+        </w:tc>
+      </w:tr>
+      <w:tr>
+        <w:trPr>
+          <w:cnfStyle w:val="000000100000" w:firstRow="0" w:lastRow="0" w:firstColumn="0" w:lastColumn="0" w:oddVBand="0" w:evenVBand="0" w:oddHBand="1" w:evenHBand="0" w:firstRowFirstColumn="0" w:firstRowLastColumn="0" w:lastRowFirstColumn="0" w:lastRowLastColumn="0"/>
+          <w:trHeight w:val="1012"/>
+        </w:trPr>
+        <w:tc>
+          <w:tcPr>
+            <w:cnfStyle w:val="001000000000" w:firstRow="0" w:lastRow="0" w:firstColumn="1" w:lastColumn="0" w:oddVBand="0" w:evenVBand="0" w:oddHBand="0" w:evenHBand="0" w:firstRowFirstColumn="0" w:firstRowLastColumn="0" w:lastRowFirstColumn="0" w:lastRowLastColumn="0"/>
+            <w:tcW w:w="597" w:type="pct"/>
+            <w:vMerge w:val="restart"/>
+            <w:vAlign w:val="center"/>
+          </w:tcPr>
+          <w:p>
+            <w:pPr>
+              <w:jc w:val="center"/>
+              <w:rPr>
+                <w:b w:val="0"/>
+                <w:bCs w:val="0"/>
+              </w:rPr>
+            </w:pPr>
+            <w:r>
+              <w:t>06/03/2019</w:t>
+            </w:r>
+          </w:p>
+          <w:p>
+            <w:pPr>
+              <w:jc w:val="center"/>
+              <w:rPr>
+                <w:b w:val="0"/>
+                <w:bCs w:val="0"/>
+              </w:rPr>
+            </w:pPr>
+            <w:r>
+              <w:t>a</w:t>
+            </w:r>
+          </w:p>
+          <w:p>
+            <w:pPr>
+              <w:jc w:val="center"/>
+            </w:pPr>
+            <w:r>
+              <w:t>08/03/2019</w:t>
+            </w:r>
+          </w:p>
+        </w:tc>
+        <w:tc>
+          <w:tcPr>
+            <w:tcW w:w="230" w:type="pct"/>
+            <w:vAlign w:val="center"/>
+          </w:tcPr>
+          <w:p>
+            <w:pPr>
+              <w:jc w:val="center"/>
+              <w:cnfStyle w:val="000000100000" w:firstRow="0" w:lastRow="0" w:firstColumn="0" w:lastColumn="0" w:oddVBand="0" w:evenVBand="0" w:oddHBand="1" w:evenHBand="0" w:firstRowFirstColumn="0" w:firstRowLastColumn="0" w:lastRowFirstColumn="0" w:lastRowLastColumn="0"/>
+            </w:pPr>
+            <w:r>
+              <w:t>2</w:t>
+            </w:r>
+          </w:p>
+        </w:tc>
+        <w:tc>
+          <w:tcPr>
+            <w:tcW w:w="2176" w:type="pct"/>
+            <w:vAlign w:val="center"/>
+          </w:tcPr>
+          <w:p>
+            <w:pPr>
+              <w:cnfStyle w:val="000000100000" w:firstRow="0" w:lastRow="0" w:firstColumn="0" w:lastColumn="0" w:oddVBand="0" w:evenVBand="0" w:oddHBand="1" w:evenHBand="0" w:firstRowFirstColumn="0" w:firstRowLastColumn="0" w:lastRowFirstColumn="0" w:lastRowLastColumn="0"/>
               <w:rPr>
                 <w:i/>
               </w:rPr>
-              <w:t xml:space="preserve">webservice </w:t>
-            </w:r>
-            <w:r>
-              <w:t>de mobilidade</w:t>
-            </w:r>
-          </w:p>
-          <w:p>
-            <w:pPr>
+            </w:pPr>
+            <w:r>
+              <w:t xml:space="preserve">- Implantação da plataforma de Integração Contínua </w:t>
+            </w:r>
+            <w:r>
               <w:rPr>
                 <w:i/>
               </w:rPr>
-            </w:pPr>
-            <w:r>
-              <w:t xml:space="preserve">- Homologação através de testes com dispositivos </w:t>
-            </w:r>
-            <w:r>
-              <w:rPr>
-                <w:i/>
-              </w:rPr>
-              <w:t>mobile</w:t>
-            </w:r>
-          </w:p>
-        </w:tc>
-        <w:tc>
-          <w:tcPr>
-            <w:tcW w:w="396" w:type="pct"/>
-            <w:vAlign w:val="center"/>
-          </w:tcPr>
-          <w:p>
-            <w:pPr>
-              <w:jc w:val="center"/>
-            </w:pPr>
-            <w:r>
-              <w:t>80%</w:t>
+              <w:t>Jenkins</w:t>
+            </w:r>
+          </w:p>
+          <w:p>
+            <w:pPr>
+              <w:cnfStyle w:val="000000100000" w:firstRow="0" w:lastRow="0" w:firstColumn="0" w:lastColumn="0" w:oddVBand="0" w:evenVBand="0" w:oddHBand="1" w:evenHBand="0" w:firstRowFirstColumn="0" w:firstRowLastColumn="0" w:lastRowFirstColumn="0" w:lastRowLastColumn="0"/>
+            </w:pPr>
+            <w:r>
+              <w:t>- Testes da Versão 1 da API</w:t>
+            </w:r>
+          </w:p>
+          <w:p>
+            <w:pPr>
+              <w:cnfStyle w:val="000000100000" w:firstRow="0" w:lastRow="0" w:firstColumn="0" w:lastColumn="0" w:oddVBand="0" w:evenVBand="0" w:oddHBand="1" w:evenHBand="0" w:firstRowFirstColumn="0" w:firstRowLastColumn="0" w:lastRowFirstColumn="0" w:lastRowLastColumn="0"/>
+            </w:pPr>
+            <w:r>
+              <w:t>- Revisão da Documentação</w:t>
+            </w:r>
+          </w:p>
+        </w:tc>
+        <w:tc>
+          <w:tcPr>
+            <w:tcW w:w="1184" w:type="pct"/>
+          </w:tcPr>
+          <w:p>
+            <w:pPr>
+              <w:jc w:val="center"/>
+              <w:cnfStyle w:val="000000100000" w:firstRow="0" w:lastRow="0" w:firstColumn="0" w:lastColumn="0" w:oddVBand="0" w:evenVBand="0" w:oddHBand="1" w:evenHBand="0" w:firstRowFirstColumn="0" w:firstRowLastColumn="0" w:lastRowFirstColumn="0" w:lastRowLastColumn="0"/>
+            </w:pPr>
+          </w:p>
+        </w:tc>
+        <w:tc>
+          <w:tcPr>
+            <w:tcW w:w="406" w:type="pct"/>
+            <w:vAlign w:val="center"/>
+          </w:tcPr>
+          <w:p>
+            <w:pPr>
+              <w:jc w:val="center"/>
+              <w:cnfStyle w:val="000000100000" w:firstRow="0" w:lastRow="0" w:firstColumn="0" w:lastColumn="0" w:oddVBand="0" w:evenVBand="0" w:oddHBand="1" w:evenHBand="0" w:firstRowFirstColumn="0" w:firstRowLastColumn="0" w:lastRowFirstColumn="0" w:lastRowLastColumn="0"/>
+            </w:pPr>
+            <w:r>
+              <w:t>100%</w:t>
+            </w:r>
+          </w:p>
+        </w:tc>
+        <w:tc>
+          <w:tcPr>
+            <w:tcW w:w="406" w:type="pct"/>
+            <w:vAlign w:val="center"/>
+          </w:tcPr>
+          <w:p>
+            <w:pPr>
+              <w:jc w:val="center"/>
+              <w:cnfStyle w:val="000000100000" w:firstRow="0" w:lastRow="0" w:firstColumn="0" w:lastColumn="0" w:oddVBand="0" w:evenVBand="0" w:oddHBand="1" w:evenHBand="0" w:firstRowFirstColumn="0" w:firstRowLastColumn="0" w:lastRowFirstColumn="0" w:lastRowLastColumn="0"/>
+            </w:pPr>
+            <w:r>
+              <w:t>5h</w:t>
             </w:r>
           </w:p>
         </w:tc>
       </w:tr>
+      <w:tr>
+        <w:trPr>
+          <w:trHeight w:val="1012"/>
+        </w:trPr>
+        <w:tc>
+          <w:tcPr>
+            <w:cnfStyle w:val="001000000000" w:firstRow="0" w:lastRow="0" w:firstColumn="1" w:lastColumn="0" w:oddVBand="0" w:evenVBand="0" w:oddHBand="0" w:evenHBand="0" w:firstRowFirstColumn="0" w:firstRowLastColumn="0" w:lastRowFirstColumn="0" w:lastRowLastColumn="0"/>
+            <w:tcW w:w="597" w:type="pct"/>
+            <w:vMerge/>
+            <w:vAlign w:val="center"/>
+          </w:tcPr>
+          <w:p>
+            <w:pPr>
+              <w:jc w:val="center"/>
+            </w:pPr>
+          </w:p>
+        </w:tc>
+        <w:tc>
+          <w:tcPr>
+            <w:tcW w:w="230" w:type="pct"/>
+            <w:vAlign w:val="center"/>
+          </w:tcPr>
+          <w:p>
+            <w:pPr>
+              <w:jc w:val="center"/>
+              <w:cnfStyle w:val="000000000000" w:firstRow="0" w:lastRow="0" w:firstColumn="0" w:lastColumn="0" w:oddVBand="0" w:evenVBand="0" w:oddHBand="0" w:evenHBand="0" w:firstRowFirstColumn="0" w:firstRowLastColumn="0" w:lastRowFirstColumn="0" w:lastRowLastColumn="0"/>
+            </w:pPr>
+            <w:r>
+              <w:t>3</w:t>
+            </w:r>
+          </w:p>
+        </w:tc>
+        <w:tc>
+          <w:tcPr>
+            <w:tcW w:w="2176" w:type="pct"/>
+            <w:vAlign w:val="center"/>
+          </w:tcPr>
+          <w:p>
+            <w:pPr>
+              <w:cnfStyle w:val="000000000000" w:firstRow="0" w:lastRow="0" w:firstColumn="0" w:lastColumn="0" w:oddVBand="0" w:evenVBand="0" w:oddHBand="0" w:evenHBand="0" w:firstRowFirstColumn="0" w:firstRowLastColumn="0" w:lastRowFirstColumn="0" w:lastRowLastColumn="0"/>
+            </w:pPr>
+            <w:r>
+              <w:t>- Desenvolvimento do Controlador responsável por comparar as diferenças entre as APIs da empresa e externa</w:t>
+            </w:r>
+          </w:p>
+        </w:tc>
+        <w:tc>
+          <w:tcPr>
+            <w:tcW w:w="1184" w:type="pct"/>
+          </w:tcPr>
+          <w:p>
+            <w:pPr>
+              <w:jc w:val="center"/>
+              <w:cnfStyle w:val="000000000000" w:firstRow="0" w:lastRow="0" w:firstColumn="0" w:lastColumn="0" w:oddVBand="0" w:evenVBand="0" w:oddHBand="0" w:evenHBand="0" w:firstRowFirstColumn="0" w:firstRowLastColumn="0" w:lastRowFirstColumn="0" w:lastRowLastColumn="0"/>
+            </w:pPr>
+          </w:p>
+        </w:tc>
+        <w:tc>
+          <w:tcPr>
+            <w:tcW w:w="406" w:type="pct"/>
+            <w:vAlign w:val="center"/>
+          </w:tcPr>
+          <w:p>
+            <w:pPr>
+              <w:jc w:val="center"/>
+              <w:cnfStyle w:val="000000000000" w:firstRow="0" w:lastRow="0" w:firstColumn="0" w:lastColumn="0" w:oddVBand="0" w:evenVBand="0" w:oddHBand="0" w:evenHBand="0" w:firstRowFirstColumn="0" w:firstRowLastColumn="0" w:lastRowFirstColumn="0" w:lastRowLastColumn="0"/>
+            </w:pPr>
+            <w:r>
+              <w:t>90%</w:t>
+            </w:r>
+          </w:p>
+        </w:tc>
+        <w:tc>
+          <w:tcPr>
+            <w:tcW w:w="406" w:type="pct"/>
+            <w:vAlign w:val="center"/>
+          </w:tcPr>
+          <w:p>
+            <w:pPr>
+              <w:jc w:val="center"/>
+              <w:cnfStyle w:val="000000000000" w:firstRow="0" w:lastRow="0" w:firstColumn="0" w:lastColumn="0" w:oddVBand="0" w:evenVBand="0" w:oddHBand="0" w:evenHBand="0" w:firstRowFirstColumn="0" w:firstRowLastColumn="0" w:lastRowFirstColumn="0" w:lastRowLastColumn="0"/>
+            </w:pPr>
+            <w:r>
+              <w:t>10</w:t>
+            </w:r>
+            <w:r>
+              <w:t>h</w:t>
+            </w:r>
+          </w:p>
+        </w:tc>
+      </w:tr>
+      <w:tr>
+        <w:trPr>
+          <w:cnfStyle w:val="000000100000" w:firstRow="0" w:lastRow="0" w:firstColumn="0" w:lastColumn="0" w:oddVBand="0" w:evenVBand="0" w:oddHBand="1" w:evenHBand="0" w:firstRowFirstColumn="0" w:firstRowLastColumn="0" w:lastRowFirstColumn="0" w:lastRowLastColumn="0"/>
+          <w:trHeight w:val="1012"/>
+        </w:trPr>
+        <w:tc>
+          <w:tcPr>
+            <w:cnfStyle w:val="001000000000" w:firstRow="0" w:lastRow="0" w:firstColumn="1" w:lastColumn="0" w:oddVBand="0" w:evenVBand="0" w:oddHBand="0" w:evenHBand="0" w:firstRowFirstColumn="0" w:firstRowLastColumn="0" w:lastRowFirstColumn="0" w:lastRowLastColumn="0"/>
+            <w:tcW w:w="597" w:type="pct"/>
+            <w:vMerge/>
+            <w:vAlign w:val="center"/>
+          </w:tcPr>
+          <w:p>
+            <w:pPr>
+              <w:jc w:val="center"/>
+            </w:pPr>
+          </w:p>
+        </w:tc>
+        <w:tc>
+          <w:tcPr>
+            <w:tcW w:w="230" w:type="pct"/>
+            <w:vAlign w:val="center"/>
+          </w:tcPr>
+          <w:p>
+            <w:pPr>
+              <w:jc w:val="center"/>
+              <w:cnfStyle w:val="000000100000" w:firstRow="0" w:lastRow="0" w:firstColumn="0" w:lastColumn="0" w:oddVBand="0" w:evenVBand="0" w:oddHBand="1" w:evenHBand="0" w:firstRowFirstColumn="0" w:firstRowLastColumn="0" w:lastRowFirstColumn="0" w:lastRowLastColumn="0"/>
+            </w:pPr>
+            <w:r>
+              <w:t>4</w:t>
+            </w:r>
+          </w:p>
+        </w:tc>
+        <w:tc>
+          <w:tcPr>
+            <w:tcW w:w="2176" w:type="pct"/>
+            <w:vAlign w:val="center"/>
+          </w:tcPr>
+          <w:p>
+            <w:pPr>
+              <w:cnfStyle w:val="000000100000" w:firstRow="0" w:lastRow="0" w:firstColumn="0" w:lastColumn="0" w:oddVBand="0" w:evenVBand="0" w:oddHBand="1" w:evenHBand="0" w:firstRowFirstColumn="0" w:firstRowLastColumn="0" w:lastRowFirstColumn="0" w:lastRowLastColumn="0"/>
+            </w:pPr>
+            <w:r>
+              <w:t>- Primeiros testes de Integração utilizando a Biblioteca Comum</w:t>
+            </w:r>
+          </w:p>
+        </w:tc>
+        <w:tc>
+          <w:tcPr>
+            <w:tcW w:w="1184" w:type="pct"/>
+          </w:tcPr>
+          <w:p>
+            <w:pPr>
+              <w:jc w:val="center"/>
+              <w:cnfStyle w:val="000000100000" w:firstRow="0" w:lastRow="0" w:firstColumn="0" w:lastColumn="0" w:oddVBand="0" w:evenVBand="0" w:oddHBand="1" w:evenHBand="0" w:firstRowFirstColumn="0" w:firstRowLastColumn="0" w:lastRowFirstColumn="0" w:lastRowLastColumn="0"/>
+            </w:pPr>
+          </w:p>
+        </w:tc>
+        <w:tc>
+          <w:tcPr>
+            <w:tcW w:w="406" w:type="pct"/>
+            <w:vAlign w:val="center"/>
+          </w:tcPr>
+          <w:p>
+            <w:pPr>
+              <w:jc w:val="center"/>
+              <w:cnfStyle w:val="000000100000" w:firstRow="0" w:lastRow="0" w:firstColumn="0" w:lastColumn="0" w:oddVBand="0" w:evenVBand="0" w:oddHBand="1" w:evenHBand="0" w:firstRowFirstColumn="0" w:firstRowLastColumn="0" w:lastRowFirstColumn="0" w:lastRowLastColumn="0"/>
+            </w:pPr>
+            <w:r>
+              <w:t>75%</w:t>
+            </w:r>
+          </w:p>
+        </w:tc>
+        <w:tc>
+          <w:tcPr>
+            <w:tcW w:w="406" w:type="pct"/>
+            <w:vAlign w:val="center"/>
+          </w:tcPr>
+          <w:p>
+            <w:pPr>
+              <w:jc w:val="center"/>
+              <w:cnfStyle w:val="000000100000" w:firstRow="0" w:lastRow="0" w:firstColumn="0" w:lastColumn="0" w:oddVBand="0" w:evenVBand="0" w:oddHBand="1" w:evenHBand="0" w:firstRowFirstColumn="0" w:firstRowLastColumn="0" w:lastRowFirstColumn="0" w:lastRowLastColumn="0"/>
+            </w:pPr>
+            <w:r>
+              <w:t>3h</w:t>
+            </w:r>
+          </w:p>
+        </w:tc>
+      </w:tr>
+      <w:bookmarkEnd w:id="0"/>
     </w:tbl>
     <w:p/>
     <w:sectPr>
@@ -1375,7 +2910,7 @@
       </w:pPr>
     </w:pPrDefault>
   </w:docDefaults>
-  <w:latentStyles w:defLockedState="0" w:defUIPriority="99" w:defSemiHidden="0" w:defUnhideWhenUsed="0" w:defQFormat="0" w:count="375">
+  <w:latentStyles w:defLockedState="0" w:defUIPriority="99" w:defSemiHidden="0" w:defUnhideWhenUsed="0" w:defQFormat="0" w:count="376">
     <w:lsdException w:name="Normal" w:uiPriority="0" w:qFormat="1"/>
     <w:lsdException w:name="heading 1" w:uiPriority="9" w:qFormat="1"/>
     <w:lsdException w:name="heading 2" w:semiHidden="1" w:uiPriority="9" w:unhideWhenUsed="1" w:qFormat="1"/>
@@ -1481,7 +3016,6 @@
     <w:lsdException w:name="HTML Sample" w:semiHidden="1" w:unhideWhenUsed="1"/>
     <w:lsdException w:name="HTML Typewriter" w:semiHidden="1" w:unhideWhenUsed="1"/>
     <w:lsdException w:name="HTML Variable" w:semiHidden="1" w:unhideWhenUsed="1"/>
-    <w:lsdException w:name="Normal Table" w:semiHidden="1" w:unhideWhenUsed="1"/>
     <w:lsdException w:name="annotation subject" w:semiHidden="1" w:unhideWhenUsed="1"/>
     <w:lsdException w:name="No List" w:semiHidden="1" w:unhideWhenUsed="1"/>
     <w:lsdException w:name="Outline List 1" w:semiHidden="1" w:unhideWhenUsed="1"/>
@@ -1528,10 +3062,8 @@
     <w:lsdException w:name="Table Subtle 2" w:semiHidden="1" w:unhideWhenUsed="1"/>
     <w:lsdException w:name="Table Web 1" w:semiHidden="1" w:unhideWhenUsed="1"/>
     <w:lsdException w:name="Table Web 2" w:semiHidden="1" w:unhideWhenUsed="1"/>
-    <w:lsdException w:name="Table Web 3" w:semiHidden="1" w:unhideWhenUsed="1"/>
     <w:lsdException w:name="Balloon Text" w:semiHidden="1" w:unhideWhenUsed="1"/>
     <w:lsdException w:name="Table Grid" w:uiPriority="39"/>
-    <w:lsdException w:name="Table Theme" w:semiHidden="1" w:unhideWhenUsed="1"/>
     <w:lsdException w:name="Placeholder Text" w:semiHidden="1"/>
     <w:lsdException w:name="No Spacing" w:uiPriority="1" w:qFormat="1"/>
     <w:lsdException w:name="Light Shading" w:uiPriority="60"/>
@@ -1751,6 +3283,7 @@
     <w:lsdException w:name="Smart Hyperlink" w:semiHidden="1" w:unhideWhenUsed="1"/>
     <w:lsdException w:name="Hashtag" w:semiHidden="1" w:unhideWhenUsed="1"/>
     <w:lsdException w:name="Unresolved Mention" w:semiHidden="1" w:unhideWhenUsed="1"/>
+    <w:lsdException w:name="Smart Link" w:semiHidden="1" w:unhideWhenUsed="1"/>
   </w:latentStyles>
   <w:style w:type="paragraph" w:default="1" w:styleId="Normal">
     <w:name w:val="Normal"/>
@@ -1801,6 +3334,303 @@
         <w:insideV w:val="single" w:sz="4" w:space="0" w:color="auto"/>
       </w:tblBorders>
     </w:tblPr>
+  </w:style>
+  <w:style w:type="table" w:styleId="TabeladeGrade3">
+    <w:name w:val="Grid Table 3"/>
+    <w:basedOn w:val="Tabelanormal"/>
+    <w:uiPriority w:val="48"/>
+    <w:rsid w:val="001568B2"/>
+    <w:pPr>
+      <w:spacing w:after="0" w:line="240" w:lineRule="auto"/>
+    </w:pPr>
+    <w:tblPr>
+      <w:tblStyleRowBandSize w:val="1"/>
+      <w:tblStyleColBandSize w:val="1"/>
+      <w:tblBorders>
+        <w:top w:val="single" w:sz="4" w:space="0" w:color="666666" w:themeColor="text1" w:themeTint="99"/>
+        <w:left w:val="single" w:sz="4" w:space="0" w:color="666666" w:themeColor="text1" w:themeTint="99"/>
+        <w:bottom w:val="single" w:sz="4" w:space="0" w:color="666666" w:themeColor="text1" w:themeTint="99"/>
+        <w:right w:val="single" w:sz="4" w:space="0" w:color="666666" w:themeColor="text1" w:themeTint="99"/>
+        <w:insideH w:val="single" w:sz="4" w:space="0" w:color="666666" w:themeColor="text1" w:themeTint="99"/>
+        <w:insideV w:val="single" w:sz="4" w:space="0" w:color="666666" w:themeColor="text1" w:themeTint="99"/>
+      </w:tblBorders>
+    </w:tblPr>
+    <w:tblStylePr w:type="firstRow">
+      <w:rPr>
+        <w:b/>
+        <w:bCs/>
+      </w:rPr>
+      <w:tblPr/>
+      <w:tcPr>
+        <w:tcBorders>
+          <w:top w:val="nil"/>
+          <w:left w:val="nil"/>
+          <w:right w:val="nil"/>
+          <w:insideH w:val="nil"/>
+          <w:insideV w:val="nil"/>
+        </w:tcBorders>
+        <w:shd w:val="clear" w:color="auto" w:fill="FFFFFF" w:themeFill="background1"/>
+      </w:tcPr>
+    </w:tblStylePr>
+    <w:tblStylePr w:type="lastRow">
+      <w:rPr>
+        <w:b/>
+        <w:bCs/>
+      </w:rPr>
+      <w:tblPr/>
+      <w:tcPr>
+        <w:tcBorders>
+          <w:left w:val="nil"/>
+          <w:bottom w:val="nil"/>
+          <w:right w:val="nil"/>
+          <w:insideH w:val="nil"/>
+          <w:insideV w:val="nil"/>
+        </w:tcBorders>
+        <w:shd w:val="clear" w:color="auto" w:fill="FFFFFF" w:themeFill="background1"/>
+      </w:tcPr>
+    </w:tblStylePr>
+    <w:tblStylePr w:type="firstCol">
+      <w:pPr>
+        <w:jc w:val="right"/>
+      </w:pPr>
+      <w:rPr>
+        <w:i/>
+        <w:iCs/>
+      </w:rPr>
+      <w:tblPr/>
+      <w:tcPr>
+        <w:tcBorders>
+          <w:top w:val="nil"/>
+          <w:left w:val="nil"/>
+          <w:bottom w:val="nil"/>
+          <w:insideH w:val="nil"/>
+          <w:insideV w:val="nil"/>
+        </w:tcBorders>
+        <w:shd w:val="clear" w:color="auto" w:fill="FFFFFF" w:themeFill="background1"/>
+      </w:tcPr>
+    </w:tblStylePr>
+    <w:tblStylePr w:type="lastCol">
+      <w:rPr>
+        <w:i/>
+        <w:iCs/>
+      </w:rPr>
+      <w:tblPr/>
+      <w:tcPr>
+        <w:tcBorders>
+          <w:top w:val="nil"/>
+          <w:bottom w:val="nil"/>
+          <w:right w:val="nil"/>
+          <w:insideH w:val="nil"/>
+          <w:insideV w:val="nil"/>
+        </w:tcBorders>
+        <w:shd w:val="clear" w:color="auto" w:fill="FFFFFF" w:themeFill="background1"/>
+      </w:tcPr>
+    </w:tblStylePr>
+    <w:tblStylePr w:type="band1Vert">
+      <w:tblPr/>
+      <w:tcPr>
+        <w:shd w:val="clear" w:color="auto" w:fill="CCCCCC" w:themeFill="text1" w:themeFillTint="33"/>
+      </w:tcPr>
+    </w:tblStylePr>
+    <w:tblStylePr w:type="band1Horz">
+      <w:tblPr/>
+      <w:tcPr>
+        <w:shd w:val="clear" w:color="auto" w:fill="CCCCCC" w:themeFill="text1" w:themeFillTint="33"/>
+      </w:tcPr>
+    </w:tblStylePr>
+    <w:tblStylePr w:type="neCell">
+      <w:tblPr/>
+      <w:tcPr>
+        <w:tcBorders>
+          <w:bottom w:val="single" w:sz="4" w:space="0" w:color="666666" w:themeColor="text1" w:themeTint="99"/>
+        </w:tcBorders>
+      </w:tcPr>
+    </w:tblStylePr>
+    <w:tblStylePr w:type="nwCell">
+      <w:tblPr/>
+      <w:tcPr>
+        <w:tcBorders>
+          <w:bottom w:val="single" w:sz="4" w:space="0" w:color="666666" w:themeColor="text1" w:themeTint="99"/>
+        </w:tcBorders>
+      </w:tcPr>
+    </w:tblStylePr>
+    <w:tblStylePr w:type="seCell">
+      <w:tblPr/>
+      <w:tcPr>
+        <w:tcBorders>
+          <w:top w:val="single" w:sz="4" w:space="0" w:color="666666" w:themeColor="text1" w:themeTint="99"/>
+        </w:tcBorders>
+      </w:tcPr>
+    </w:tblStylePr>
+    <w:tblStylePr w:type="swCell">
+      <w:tblPr/>
+      <w:tcPr>
+        <w:tcBorders>
+          <w:top w:val="single" w:sz="4" w:space="0" w:color="666666" w:themeColor="text1" w:themeTint="99"/>
+        </w:tcBorders>
+      </w:tcPr>
+    </w:tblStylePr>
+  </w:style>
+  <w:style w:type="table" w:styleId="TabelaSimples1">
+    <w:name w:val="Plain Table 1"/>
+    <w:basedOn w:val="Tabelanormal"/>
+    <w:uiPriority w:val="41"/>
+    <w:rsid w:val="001568B2"/>
+    <w:pPr>
+      <w:spacing w:after="0" w:line="240" w:lineRule="auto"/>
+    </w:pPr>
+    <w:tblPr>
+      <w:tblStyleRowBandSize w:val="1"/>
+      <w:tblStyleColBandSize w:val="1"/>
+      <w:tblBorders>
+        <w:top w:val="single" w:sz="4" w:space="0" w:color="BFBFBF" w:themeColor="background1" w:themeShade="BF"/>
+        <w:left w:val="single" w:sz="4" w:space="0" w:color="BFBFBF" w:themeColor="background1" w:themeShade="BF"/>
+        <w:bottom w:val="single" w:sz="4" w:space="0" w:color="BFBFBF" w:themeColor="background1" w:themeShade="BF"/>
+        <w:right w:val="single" w:sz="4" w:space="0" w:color="BFBFBF" w:themeColor="background1" w:themeShade="BF"/>
+        <w:insideH w:val="single" w:sz="4" w:space="0" w:color="BFBFBF" w:themeColor="background1" w:themeShade="BF"/>
+        <w:insideV w:val="single" w:sz="4" w:space="0" w:color="BFBFBF" w:themeColor="background1" w:themeShade="BF"/>
+      </w:tblBorders>
+    </w:tblPr>
+    <w:tblStylePr w:type="firstRow">
+      <w:rPr>
+        <w:b/>
+        <w:bCs/>
+      </w:rPr>
+    </w:tblStylePr>
+    <w:tblStylePr w:type="lastRow">
+      <w:rPr>
+        <w:b/>
+        <w:bCs/>
+      </w:rPr>
+      <w:tblPr/>
+      <w:tcPr>
+        <w:tcBorders>
+          <w:top w:val="double" w:sz="4" w:space="0" w:color="BFBFBF" w:themeColor="background1" w:themeShade="BF"/>
+        </w:tcBorders>
+      </w:tcPr>
+    </w:tblStylePr>
+    <w:tblStylePr w:type="firstCol">
+      <w:rPr>
+        <w:b/>
+        <w:bCs/>
+      </w:rPr>
+    </w:tblStylePr>
+    <w:tblStylePr w:type="lastCol">
+      <w:rPr>
+        <w:b/>
+        <w:bCs/>
+      </w:rPr>
+    </w:tblStylePr>
+    <w:tblStylePr w:type="band1Vert">
+      <w:tblPr/>
+      <w:tcPr>
+        <w:shd w:val="clear" w:color="auto" w:fill="F2F2F2" w:themeFill="background1" w:themeFillShade="F2"/>
+      </w:tcPr>
+    </w:tblStylePr>
+    <w:tblStylePr w:type="band1Horz">
+      <w:tblPr/>
+      <w:tcPr>
+        <w:shd w:val="clear" w:color="auto" w:fill="F2F2F2" w:themeFill="background1" w:themeFillShade="F2"/>
+      </w:tcPr>
+    </w:tblStylePr>
+  </w:style>
+  <w:style w:type="character" w:styleId="Refdecomentrio">
+    <w:name w:val="annotation reference"/>
+    <w:basedOn w:val="Fontepargpadro"/>
+    <w:uiPriority w:val="99"/>
+    <w:semiHidden/>
+    <w:unhideWhenUsed/>
+    <w:rsid w:val="00410EA3"/>
+    <w:rPr>
+      <w:sz w:val="16"/>
+      <w:szCs w:val="16"/>
+    </w:rPr>
+  </w:style>
+  <w:style w:type="paragraph" w:styleId="Textodecomentrio">
+    <w:name w:val="annotation text"/>
+    <w:basedOn w:val="Normal"/>
+    <w:link w:val="TextodecomentrioChar"/>
+    <w:uiPriority w:val="99"/>
+    <w:semiHidden/>
+    <w:unhideWhenUsed/>
+    <w:rsid w:val="00410EA3"/>
+    <w:pPr>
+      <w:spacing w:line="240" w:lineRule="auto"/>
+    </w:pPr>
+    <w:rPr>
+      <w:sz w:val="20"/>
+      <w:szCs w:val="20"/>
+    </w:rPr>
+  </w:style>
+  <w:style w:type="character" w:customStyle="1" w:styleId="TextodecomentrioChar">
+    <w:name w:val="Texto de comentário Char"/>
+    <w:basedOn w:val="Fontepargpadro"/>
+    <w:link w:val="Textodecomentrio"/>
+    <w:uiPriority w:val="99"/>
+    <w:semiHidden/>
+    <w:rsid w:val="00410EA3"/>
+    <w:rPr>
+      <w:sz w:val="20"/>
+      <w:szCs w:val="20"/>
+    </w:rPr>
+  </w:style>
+  <w:style w:type="paragraph" w:styleId="Assuntodocomentrio">
+    <w:name w:val="annotation subject"/>
+    <w:basedOn w:val="Textodecomentrio"/>
+    <w:next w:val="Textodecomentrio"/>
+    <w:link w:val="AssuntodocomentrioChar"/>
+    <w:uiPriority w:val="99"/>
+    <w:semiHidden/>
+    <w:unhideWhenUsed/>
+    <w:rsid w:val="00410EA3"/>
+    <w:rPr>
+      <w:b/>
+      <w:bCs/>
+    </w:rPr>
+  </w:style>
+  <w:style w:type="character" w:customStyle="1" w:styleId="AssuntodocomentrioChar">
+    <w:name w:val="Assunto do comentário Char"/>
+    <w:basedOn w:val="TextodecomentrioChar"/>
+    <w:link w:val="Assuntodocomentrio"/>
+    <w:uiPriority w:val="99"/>
+    <w:semiHidden/>
+    <w:rsid w:val="00410EA3"/>
+    <w:rPr>
+      <w:b/>
+      <w:bCs/>
+      <w:sz w:val="20"/>
+      <w:szCs w:val="20"/>
+    </w:rPr>
+  </w:style>
+  <w:style w:type="paragraph" w:styleId="Textodebalo">
+    <w:name w:val="Balloon Text"/>
+    <w:basedOn w:val="Normal"/>
+    <w:link w:val="TextodebaloChar"/>
+    <w:uiPriority w:val="99"/>
+    <w:semiHidden/>
+    <w:unhideWhenUsed/>
+    <w:rsid w:val="00410EA3"/>
+    <w:pPr>
+      <w:spacing w:after="0" w:line="240" w:lineRule="auto"/>
+    </w:pPr>
+    <w:rPr>
+      <w:rFonts w:ascii="Segoe UI" w:hAnsi="Segoe UI" w:cs="Segoe UI"/>
+      <w:sz w:val="18"/>
+      <w:szCs w:val="18"/>
+    </w:rPr>
+  </w:style>
+  <w:style w:type="character" w:customStyle="1" w:styleId="TextodebaloChar">
+    <w:name w:val="Texto de balão Char"/>
+    <w:basedOn w:val="Fontepargpadro"/>
+    <w:link w:val="Textodebalo"/>
+    <w:uiPriority w:val="99"/>
+    <w:semiHidden/>
+    <w:rsid w:val="00410EA3"/>
+    <w:rPr>
+      <w:rFonts w:ascii="Segoe UI" w:hAnsi="Segoe UI" w:cs="Segoe UI"/>
+      <w:sz w:val="18"/>
+      <w:szCs w:val="18"/>
+    </w:rPr>
   </w:style>
 </w:styles>
 </file>
@@ -2105,7 +3935,7 @@
 </file>
 
 <file path=customXml/itemProps1.xml><?xml version="1.0" encoding="utf-8"?>
-<ds:datastoreItem xmlns:ds="http://schemas.openxmlformats.org/officeDocument/2006/customXml" ds:itemID="{32A63E5E-D659-441C-8C5A-C28E4F75A925}">
+<ds:datastoreItem xmlns:ds="http://schemas.openxmlformats.org/officeDocument/2006/customXml" ds:itemID="{CD65CA4C-938F-4FAF-94D9-828DE682C57C}">
   <ds:schemaRefs>
     <ds:schemaRef ds:uri="http://schemas.openxmlformats.org/officeDocument/2006/bibliography"/>
   </ds:schemaRefs>

</xml_diff>